<commit_message>
Working on Article for March and Update of Daily Cartoon
</commit_message>
<xml_diff>
--- a/Articles/2025/1-Blender-Continued/2-Edit-Mode/1-The-Menus/1-The-Tools-Menu/4-The-Loop-Cut-Tool/The Loop Cut Tool.docx
+++ b/Articles/2025/1-Blender-Continued/2-Edit-Mode/1-The-Menus/1-The-Tools-Menu/4-The-Loop-Cut-Tool/The Loop Cut Tool.docx
@@ -8,6 +8,79 @@
       </w:pPr>
       <w:r>
         <w:t>The Loop Cut Tool</w:t>
+      </w:r>
+    </w:p>
+    <w:p/>
+    <w:p/>
+    <w:p/>
+    <w:p/>
+    <w:p>
+      <w:r>
+        <w:rPr>
+          <w:noProof/>
+        </w:rPr>
+        <w:drawing>
+          <wp:inline distT="0" distB="0" distL="0" distR="0" wp14:anchorId="004F39FE" wp14:editId="2BCDDFB3">
+            <wp:extent cx="2571750" cy="2295525"/>
+            <wp:effectExtent l="0" t="0" r="0" b="9525"/>
+            <wp:docPr id="894634477" name="Picture 1"/>
+            <wp:cNvGraphicFramePr>
+              <a:graphicFrameLocks xmlns:a="http://schemas.openxmlformats.org/drawingml/2006/main" noChangeAspect="1"/>
+            </wp:cNvGraphicFramePr>
+            <a:graphic xmlns:a="http://schemas.openxmlformats.org/drawingml/2006/main">
+              <a:graphicData uri="http://schemas.openxmlformats.org/drawingml/2006/picture">
+                <pic:pic xmlns:pic="http://schemas.openxmlformats.org/drawingml/2006/picture">
+                  <pic:nvPicPr>
+                    <pic:cNvPr id="0" name="Picture 1"/>
+                    <pic:cNvPicPr>
+                      <a:picLocks noChangeAspect="1" noChangeArrowheads="1"/>
+                    </pic:cNvPicPr>
+                  </pic:nvPicPr>
+                  <pic:blipFill>
+                    <a:blip r:embed="rId5">
+                      <a:extLst>
+                        <a:ext uri="{28A0092B-C50C-407E-A947-70E740481C1C}">
+                          <a14:useLocalDpi xmlns:a14="http://schemas.microsoft.com/office/drawing/2010/main" val="0"/>
+                        </a:ext>
+                      </a:extLst>
+                    </a:blip>
+                    <a:srcRect/>
+                    <a:stretch>
+                      <a:fillRect/>
+                    </a:stretch>
+                  </pic:blipFill>
+                  <pic:spPr bwMode="auto">
+                    <a:xfrm>
+                      <a:off x="0" y="0"/>
+                      <a:ext cx="2571750" cy="2295525"/>
+                    </a:xfrm>
+                    <a:prstGeom prst="rect">
+                      <a:avLst/>
+                    </a:prstGeom>
+                    <a:noFill/>
+                    <a:ln>
+                      <a:noFill/>
+                    </a:ln>
+                  </pic:spPr>
+                </pic:pic>
+              </a:graphicData>
+            </a:graphic>
+          </wp:inline>
+        </w:drawing>
+      </w:r>
+    </w:p>
+    <w:p/>
+    <w:p>
+      <w:pPr>
+        <w:pStyle w:val="Heading1"/>
+      </w:pPr>
+      <w:r>
+        <w:t>Loop cut Button Verses the Hot Key</w:t>
+      </w:r>
+    </w:p>
+    <w:p>
+      <w:r>
+        <w:t>You have more control over this tool, if you use the hot key. When you use ctrl-r to create a loop cut, you can then roll the middle mouse wheel, and you can create multiple loop cuts. I haven’t been able to do this same action, when coming into this tool, by clicking to loop cut tool button in the tool box.</w:t>
       </w:r>
     </w:p>
     <w:sectPr>

</xml_diff>

<commit_message>
Writing Article for March and Daily Cartoon Update
</commit_message>
<xml_diff>
--- a/Articles/2025/1-Blender-Continued/2-Edit-Mode/1-The-Menus/1-The-Tools-Menu/4-The-Loop-Cut-Tool/The Loop Cut Tool.docx
+++ b/Articles/2025/1-Blender-Continued/2-Edit-Mode/1-The-Menus/1-The-Tools-Menu/4-The-Loop-Cut-Tool/The Loop Cut Tool.docx
@@ -10,9 +10,871 @@
         <w:t>The Loop Cut Tool</w:t>
       </w:r>
     </w:p>
-    <w:p/>
-    <w:p/>
-    <w:p/>
+    <w:sdt>
+      <w:sdtPr>
+        <w:id w:val="308215972"/>
+        <w:docPartObj>
+          <w:docPartGallery w:val="Table of Contents"/>
+          <w:docPartUnique/>
+        </w:docPartObj>
+      </w:sdtPr>
+      <w:sdtEndPr>
+        <w:rPr>
+          <w:rFonts w:asciiTheme="minorHAnsi" w:eastAsiaTheme="minorHAnsi" w:hAnsiTheme="minorHAnsi" w:cstheme="minorBidi"/>
+          <w:b/>
+          <w:bCs/>
+          <w:noProof/>
+          <w:color w:val="auto"/>
+          <w:sz w:val="22"/>
+          <w:szCs w:val="22"/>
+        </w:rPr>
+      </w:sdtEndPr>
+      <w:sdtContent>
+        <w:p>
+          <w:pPr>
+            <w:pStyle w:val="TOCHeading"/>
+          </w:pPr>
+          <w:r>
+            <w:t>Contents</w:t>
+          </w:r>
+        </w:p>
+        <w:p>
+          <w:pPr>
+            <w:pStyle w:val="TOC1"/>
+            <w:tabs>
+              <w:tab w:val="right" w:leader="dot" w:pos="9350"/>
+            </w:tabs>
+            <w:rPr>
+              <w:noProof/>
+            </w:rPr>
+          </w:pPr>
+          <w:r>
+            <w:fldChar w:fldCharType="begin"/>
+          </w:r>
+          <w:r>
+            <w:instrText xml:space="preserve"> TOC \o "1-3" \h \z \u </w:instrText>
+          </w:r>
+          <w:r>
+            <w:fldChar w:fldCharType="separate"/>
+          </w:r>
+          <w:hyperlink w:anchor="_Toc187324485" w:history="1">
+            <w:r>
+              <w:rPr>
+                <w:rStyle w:val="Hyperlink"/>
+                <w:noProof/>
+              </w:rPr>
+              <w:t>The Loop Cut Button</w:t>
+            </w:r>
+            <w:r>
+              <w:rPr>
+                <w:noProof/>
+                <w:webHidden/>
+              </w:rPr>
+              <w:tab/>
+            </w:r>
+            <w:r>
+              <w:rPr>
+                <w:noProof/>
+                <w:webHidden/>
+              </w:rPr>
+              <w:fldChar w:fldCharType="begin"/>
+            </w:r>
+            <w:r>
+              <w:rPr>
+                <w:noProof/>
+                <w:webHidden/>
+              </w:rPr>
+              <w:instrText xml:space="preserve"> PAGEREF _Toc187324485 \h </w:instrText>
+            </w:r>
+            <w:r>
+              <w:rPr>
+                <w:noProof/>
+                <w:webHidden/>
+              </w:rPr>
+            </w:r>
+            <w:r>
+              <w:rPr>
+                <w:noProof/>
+                <w:webHidden/>
+              </w:rPr>
+              <w:fldChar w:fldCharType="separate"/>
+            </w:r>
+            <w:r>
+              <w:rPr>
+                <w:noProof/>
+                <w:webHidden/>
+              </w:rPr>
+              <w:t>1</w:t>
+            </w:r>
+            <w:r>
+              <w:rPr>
+                <w:noProof/>
+                <w:webHidden/>
+              </w:rPr>
+              <w:fldChar w:fldCharType="end"/>
+            </w:r>
+          </w:hyperlink>
+        </w:p>
+        <w:p>
+          <w:pPr>
+            <w:pStyle w:val="TOC1"/>
+            <w:tabs>
+              <w:tab w:val="right" w:leader="dot" w:pos="9350"/>
+            </w:tabs>
+            <w:rPr>
+              <w:noProof/>
+            </w:rPr>
+          </w:pPr>
+          <w:hyperlink w:anchor="_Toc187324486" w:history="1">
+            <w:r>
+              <w:rPr>
+                <w:rStyle w:val="Hyperlink"/>
+                <w:noProof/>
+              </w:rPr>
+              <w:t>The Difference between Sub Divide and Loop Cut</w:t>
+            </w:r>
+            <w:r>
+              <w:rPr>
+                <w:noProof/>
+                <w:webHidden/>
+              </w:rPr>
+              <w:tab/>
+            </w:r>
+            <w:r>
+              <w:rPr>
+                <w:noProof/>
+                <w:webHidden/>
+              </w:rPr>
+              <w:fldChar w:fldCharType="begin"/>
+            </w:r>
+            <w:r>
+              <w:rPr>
+                <w:noProof/>
+                <w:webHidden/>
+              </w:rPr>
+              <w:instrText xml:space="preserve"> PAGEREF _Toc187324486 \h </w:instrText>
+            </w:r>
+            <w:r>
+              <w:rPr>
+                <w:noProof/>
+                <w:webHidden/>
+              </w:rPr>
+            </w:r>
+            <w:r>
+              <w:rPr>
+                <w:noProof/>
+                <w:webHidden/>
+              </w:rPr>
+              <w:fldChar w:fldCharType="separate"/>
+            </w:r>
+            <w:r>
+              <w:rPr>
+                <w:noProof/>
+                <w:webHidden/>
+              </w:rPr>
+              <w:t>1</w:t>
+            </w:r>
+            <w:r>
+              <w:rPr>
+                <w:noProof/>
+                <w:webHidden/>
+              </w:rPr>
+              <w:fldChar w:fldCharType="end"/>
+            </w:r>
+          </w:hyperlink>
+        </w:p>
+        <w:p>
+          <w:pPr>
+            <w:pStyle w:val="TOC1"/>
+            <w:tabs>
+              <w:tab w:val="right" w:leader="dot" w:pos="9350"/>
+            </w:tabs>
+            <w:rPr>
+              <w:noProof/>
+            </w:rPr>
+          </w:pPr>
+          <w:hyperlink w:anchor="_Toc187324487" w:history="1">
+            <w:r>
+              <w:rPr>
+                <w:rStyle w:val="Hyperlink"/>
+                <w:noProof/>
+              </w:rPr>
+              <w:t>Loop cut Button Verses the Hot Key</w:t>
+            </w:r>
+            <w:r>
+              <w:rPr>
+                <w:noProof/>
+                <w:webHidden/>
+              </w:rPr>
+              <w:tab/>
+            </w:r>
+            <w:r>
+              <w:rPr>
+                <w:noProof/>
+                <w:webHidden/>
+              </w:rPr>
+              <w:fldChar w:fldCharType="begin"/>
+            </w:r>
+            <w:r>
+              <w:rPr>
+                <w:noProof/>
+                <w:webHidden/>
+              </w:rPr>
+              <w:instrText xml:space="preserve"> PAGEREF _Toc187324487 \h </w:instrText>
+            </w:r>
+            <w:r>
+              <w:rPr>
+                <w:noProof/>
+                <w:webHidden/>
+              </w:rPr>
+            </w:r>
+            <w:r>
+              <w:rPr>
+                <w:noProof/>
+                <w:webHidden/>
+              </w:rPr>
+              <w:fldChar w:fldCharType="separate"/>
+            </w:r>
+            <w:r>
+              <w:rPr>
+                <w:noProof/>
+                <w:webHidden/>
+              </w:rPr>
+              <w:t>2</w:t>
+            </w:r>
+            <w:r>
+              <w:rPr>
+                <w:noProof/>
+                <w:webHidden/>
+              </w:rPr>
+              <w:fldChar w:fldCharType="end"/>
+            </w:r>
+          </w:hyperlink>
+        </w:p>
+        <w:p>
+          <w:pPr>
+            <w:pStyle w:val="TOC1"/>
+            <w:tabs>
+              <w:tab w:val="right" w:leader="dot" w:pos="9350"/>
+            </w:tabs>
+            <w:rPr>
+              <w:noProof/>
+            </w:rPr>
+          </w:pPr>
+          <w:hyperlink w:anchor="_Toc187324488" w:history="1">
+            <w:r>
+              <w:rPr>
+                <w:rStyle w:val="Hyperlink"/>
+                <w:noProof/>
+              </w:rPr>
+              <w:t>How to Use the Loop Cut Tool</w:t>
+            </w:r>
+            <w:r>
+              <w:rPr>
+                <w:noProof/>
+                <w:webHidden/>
+              </w:rPr>
+              <w:tab/>
+            </w:r>
+            <w:r>
+              <w:rPr>
+                <w:noProof/>
+                <w:webHidden/>
+              </w:rPr>
+              <w:fldChar w:fldCharType="begin"/>
+            </w:r>
+            <w:r>
+              <w:rPr>
+                <w:noProof/>
+                <w:webHidden/>
+              </w:rPr>
+              <w:instrText xml:space="preserve"> PAGEREF _Toc187324488 \h </w:instrText>
+            </w:r>
+            <w:r>
+              <w:rPr>
+                <w:noProof/>
+                <w:webHidden/>
+              </w:rPr>
+            </w:r>
+            <w:r>
+              <w:rPr>
+                <w:noProof/>
+                <w:webHidden/>
+              </w:rPr>
+              <w:fldChar w:fldCharType="separate"/>
+            </w:r>
+            <w:r>
+              <w:rPr>
+                <w:noProof/>
+                <w:webHidden/>
+              </w:rPr>
+              <w:t>2</w:t>
+            </w:r>
+            <w:r>
+              <w:rPr>
+                <w:noProof/>
+                <w:webHidden/>
+              </w:rPr>
+              <w:fldChar w:fldCharType="end"/>
+            </w:r>
+          </w:hyperlink>
+        </w:p>
+        <w:p>
+          <w:pPr>
+            <w:pStyle w:val="TOC1"/>
+            <w:tabs>
+              <w:tab w:val="right" w:leader="dot" w:pos="9350"/>
+            </w:tabs>
+            <w:rPr>
+              <w:noProof/>
+            </w:rPr>
+          </w:pPr>
+          <w:hyperlink w:anchor="_Toc187324489" w:history="1">
+            <w:r>
+              <w:rPr>
+                <w:rStyle w:val="Hyperlink"/>
+                <w:noProof/>
+              </w:rPr>
+              <w:t>Using the Loop Cut Tool from the Tool box</w:t>
+            </w:r>
+            <w:r>
+              <w:rPr>
+                <w:noProof/>
+                <w:webHidden/>
+              </w:rPr>
+              <w:tab/>
+            </w:r>
+            <w:r>
+              <w:rPr>
+                <w:noProof/>
+                <w:webHidden/>
+              </w:rPr>
+              <w:fldChar w:fldCharType="begin"/>
+            </w:r>
+            <w:r>
+              <w:rPr>
+                <w:noProof/>
+                <w:webHidden/>
+              </w:rPr>
+              <w:instrText xml:space="preserve"> PAGEREF _Toc187324489 \h </w:instrText>
+            </w:r>
+            <w:r>
+              <w:rPr>
+                <w:noProof/>
+                <w:webHidden/>
+              </w:rPr>
+            </w:r>
+            <w:r>
+              <w:rPr>
+                <w:noProof/>
+                <w:webHidden/>
+              </w:rPr>
+              <w:fldChar w:fldCharType="separate"/>
+            </w:r>
+            <w:r>
+              <w:rPr>
+                <w:noProof/>
+                <w:webHidden/>
+              </w:rPr>
+              <w:t>2</w:t>
+            </w:r>
+            <w:r>
+              <w:rPr>
+                <w:noProof/>
+                <w:webHidden/>
+              </w:rPr>
+              <w:fldChar w:fldCharType="end"/>
+            </w:r>
+          </w:hyperlink>
+        </w:p>
+        <w:p>
+          <w:pPr>
+            <w:pStyle w:val="TOC1"/>
+            <w:tabs>
+              <w:tab w:val="right" w:leader="dot" w:pos="9350"/>
+            </w:tabs>
+            <w:rPr>
+              <w:noProof/>
+            </w:rPr>
+          </w:pPr>
+          <w:hyperlink w:anchor="_Toc187324490" w:history="1">
+            <w:r>
+              <w:rPr>
+                <w:rStyle w:val="Hyperlink"/>
+                <w:noProof/>
+              </w:rPr>
+              <w:t>Number of Cuts Option</w:t>
+            </w:r>
+            <w:r>
+              <w:rPr>
+                <w:noProof/>
+                <w:webHidden/>
+              </w:rPr>
+              <w:tab/>
+            </w:r>
+            <w:r>
+              <w:rPr>
+                <w:noProof/>
+                <w:webHidden/>
+              </w:rPr>
+              <w:fldChar w:fldCharType="begin"/>
+            </w:r>
+            <w:r>
+              <w:rPr>
+                <w:noProof/>
+                <w:webHidden/>
+              </w:rPr>
+              <w:instrText xml:space="preserve"> PAGEREF _Toc187324490 \h </w:instrText>
+            </w:r>
+            <w:r>
+              <w:rPr>
+                <w:noProof/>
+                <w:webHidden/>
+              </w:rPr>
+            </w:r>
+            <w:r>
+              <w:rPr>
+                <w:noProof/>
+                <w:webHidden/>
+              </w:rPr>
+              <w:fldChar w:fldCharType="separate"/>
+            </w:r>
+            <w:r>
+              <w:rPr>
+                <w:noProof/>
+                <w:webHidden/>
+              </w:rPr>
+              <w:t>3</w:t>
+            </w:r>
+            <w:r>
+              <w:rPr>
+                <w:noProof/>
+                <w:webHidden/>
+              </w:rPr>
+              <w:fldChar w:fldCharType="end"/>
+            </w:r>
+          </w:hyperlink>
+        </w:p>
+        <w:p>
+          <w:pPr>
+            <w:pStyle w:val="TOC1"/>
+            <w:tabs>
+              <w:tab w:val="right" w:leader="dot" w:pos="9350"/>
+            </w:tabs>
+            <w:rPr>
+              <w:noProof/>
+            </w:rPr>
+          </w:pPr>
+          <w:hyperlink w:anchor="_Toc187324491" w:history="1">
+            <w:r>
+              <w:rPr>
+                <w:rStyle w:val="Hyperlink"/>
+                <w:noProof/>
+              </w:rPr>
+              <w:t>Factor Option</w:t>
+            </w:r>
+            <w:r>
+              <w:rPr>
+                <w:noProof/>
+                <w:webHidden/>
+              </w:rPr>
+              <w:tab/>
+            </w:r>
+            <w:r>
+              <w:rPr>
+                <w:noProof/>
+                <w:webHidden/>
+              </w:rPr>
+              <w:fldChar w:fldCharType="begin"/>
+            </w:r>
+            <w:r>
+              <w:rPr>
+                <w:noProof/>
+                <w:webHidden/>
+              </w:rPr>
+              <w:instrText xml:space="preserve"> PAGEREF _Toc187324491 \h </w:instrText>
+            </w:r>
+            <w:r>
+              <w:rPr>
+                <w:noProof/>
+                <w:webHidden/>
+              </w:rPr>
+            </w:r>
+            <w:r>
+              <w:rPr>
+                <w:noProof/>
+                <w:webHidden/>
+              </w:rPr>
+              <w:fldChar w:fldCharType="separate"/>
+            </w:r>
+            <w:r>
+              <w:rPr>
+                <w:noProof/>
+                <w:webHidden/>
+              </w:rPr>
+              <w:t>4</w:t>
+            </w:r>
+            <w:r>
+              <w:rPr>
+                <w:noProof/>
+                <w:webHidden/>
+              </w:rPr>
+              <w:fldChar w:fldCharType="end"/>
+            </w:r>
+          </w:hyperlink>
+        </w:p>
+        <w:p>
+          <w:pPr>
+            <w:pStyle w:val="TOC1"/>
+            <w:tabs>
+              <w:tab w:val="right" w:leader="dot" w:pos="9350"/>
+            </w:tabs>
+            <w:rPr>
+              <w:noProof/>
+            </w:rPr>
+          </w:pPr>
+          <w:hyperlink w:anchor="_Toc187324492" w:history="1">
+            <w:r>
+              <w:rPr>
+                <w:rStyle w:val="Hyperlink"/>
+                <w:noProof/>
+              </w:rPr>
+              <w:t>Smoothness Option</w:t>
+            </w:r>
+            <w:r>
+              <w:rPr>
+                <w:noProof/>
+                <w:webHidden/>
+              </w:rPr>
+              <w:tab/>
+            </w:r>
+            <w:r>
+              <w:rPr>
+                <w:noProof/>
+                <w:webHidden/>
+              </w:rPr>
+              <w:fldChar w:fldCharType="begin"/>
+            </w:r>
+            <w:r>
+              <w:rPr>
+                <w:noProof/>
+                <w:webHidden/>
+              </w:rPr>
+              <w:instrText xml:space="preserve"> PAGEREF _Toc187324492 \h </w:instrText>
+            </w:r>
+            <w:r>
+              <w:rPr>
+                <w:noProof/>
+                <w:webHidden/>
+              </w:rPr>
+            </w:r>
+            <w:r>
+              <w:rPr>
+                <w:noProof/>
+                <w:webHidden/>
+              </w:rPr>
+              <w:fldChar w:fldCharType="separate"/>
+            </w:r>
+            <w:r>
+              <w:rPr>
+                <w:noProof/>
+                <w:webHidden/>
+              </w:rPr>
+              <w:t>5</w:t>
+            </w:r>
+            <w:r>
+              <w:rPr>
+                <w:noProof/>
+                <w:webHidden/>
+              </w:rPr>
+              <w:fldChar w:fldCharType="end"/>
+            </w:r>
+          </w:hyperlink>
+        </w:p>
+        <w:p>
+          <w:pPr>
+            <w:pStyle w:val="TOC1"/>
+            <w:tabs>
+              <w:tab w:val="right" w:leader="dot" w:pos="9350"/>
+            </w:tabs>
+            <w:rPr>
+              <w:noProof/>
+            </w:rPr>
+          </w:pPr>
+          <w:hyperlink w:anchor="_Toc187324493" w:history="1">
+            <w:r>
+              <w:rPr>
+                <w:rStyle w:val="Hyperlink"/>
+                <w:noProof/>
+              </w:rPr>
+              <w:t>Falloff</w:t>
+            </w:r>
+            <w:r>
+              <w:rPr>
+                <w:noProof/>
+                <w:webHidden/>
+              </w:rPr>
+              <w:tab/>
+            </w:r>
+            <w:r>
+              <w:rPr>
+                <w:noProof/>
+                <w:webHidden/>
+              </w:rPr>
+              <w:fldChar w:fldCharType="begin"/>
+            </w:r>
+            <w:r>
+              <w:rPr>
+                <w:noProof/>
+                <w:webHidden/>
+              </w:rPr>
+              <w:instrText xml:space="preserve"> PAGEREF _Toc187324493 \h </w:instrText>
+            </w:r>
+            <w:r>
+              <w:rPr>
+                <w:noProof/>
+                <w:webHidden/>
+              </w:rPr>
+            </w:r>
+            <w:r>
+              <w:rPr>
+                <w:noProof/>
+                <w:webHidden/>
+              </w:rPr>
+              <w:fldChar w:fldCharType="separate"/>
+            </w:r>
+            <w:r>
+              <w:rPr>
+                <w:noProof/>
+                <w:webHidden/>
+              </w:rPr>
+              <w:t>6</w:t>
+            </w:r>
+            <w:r>
+              <w:rPr>
+                <w:noProof/>
+                <w:webHidden/>
+              </w:rPr>
+              <w:fldChar w:fldCharType="end"/>
+            </w:r>
+          </w:hyperlink>
+        </w:p>
+        <w:p>
+          <w:pPr>
+            <w:pStyle w:val="TOC1"/>
+            <w:tabs>
+              <w:tab w:val="right" w:leader="dot" w:pos="9350"/>
+            </w:tabs>
+            <w:rPr>
+              <w:noProof/>
+            </w:rPr>
+          </w:pPr>
+          <w:hyperlink w:anchor="_Toc187324494" w:history="1">
+            <w:r>
+              <w:rPr>
+                <w:rStyle w:val="Hyperlink"/>
+                <w:noProof/>
+              </w:rPr>
+              <w:t>The Even Check Box</w:t>
+            </w:r>
+            <w:r>
+              <w:rPr>
+                <w:noProof/>
+                <w:webHidden/>
+              </w:rPr>
+              <w:tab/>
+            </w:r>
+            <w:r>
+              <w:rPr>
+                <w:noProof/>
+                <w:webHidden/>
+              </w:rPr>
+              <w:fldChar w:fldCharType="begin"/>
+            </w:r>
+            <w:r>
+              <w:rPr>
+                <w:noProof/>
+                <w:webHidden/>
+              </w:rPr>
+              <w:instrText xml:space="preserve"> PAGEREF _Toc187324494 \h </w:instrText>
+            </w:r>
+            <w:r>
+              <w:rPr>
+                <w:noProof/>
+                <w:webHidden/>
+              </w:rPr>
+            </w:r>
+            <w:r>
+              <w:rPr>
+                <w:noProof/>
+                <w:webHidden/>
+              </w:rPr>
+              <w:fldChar w:fldCharType="separate"/>
+            </w:r>
+            <w:r>
+              <w:rPr>
+                <w:noProof/>
+                <w:webHidden/>
+              </w:rPr>
+              <w:t>9</w:t>
+            </w:r>
+            <w:r>
+              <w:rPr>
+                <w:noProof/>
+                <w:webHidden/>
+              </w:rPr>
+              <w:fldChar w:fldCharType="end"/>
+            </w:r>
+          </w:hyperlink>
+        </w:p>
+        <w:p>
+          <w:pPr>
+            <w:pStyle w:val="TOC1"/>
+            <w:tabs>
+              <w:tab w:val="right" w:leader="dot" w:pos="9350"/>
+            </w:tabs>
+            <w:rPr>
+              <w:noProof/>
+            </w:rPr>
+          </w:pPr>
+          <w:hyperlink w:anchor="_Toc187324495" w:history="1">
+            <w:r>
+              <w:rPr>
+                <w:rStyle w:val="Hyperlink"/>
+                <w:noProof/>
+              </w:rPr>
+              <w:t>Flipped Check Box Option</w:t>
+            </w:r>
+            <w:r>
+              <w:rPr>
+                <w:noProof/>
+                <w:webHidden/>
+              </w:rPr>
+              <w:tab/>
+            </w:r>
+            <w:r>
+              <w:rPr>
+                <w:noProof/>
+                <w:webHidden/>
+              </w:rPr>
+              <w:fldChar w:fldCharType="begin"/>
+            </w:r>
+            <w:r>
+              <w:rPr>
+                <w:noProof/>
+                <w:webHidden/>
+              </w:rPr>
+              <w:instrText xml:space="preserve"> PAGEREF _Toc187324495 \h </w:instrText>
+            </w:r>
+            <w:r>
+              <w:rPr>
+                <w:noProof/>
+                <w:webHidden/>
+              </w:rPr>
+            </w:r>
+            <w:r>
+              <w:rPr>
+                <w:noProof/>
+                <w:webHidden/>
+              </w:rPr>
+              <w:fldChar w:fldCharType="separate"/>
+            </w:r>
+            <w:r>
+              <w:rPr>
+                <w:noProof/>
+                <w:webHidden/>
+              </w:rPr>
+              <w:t>11</w:t>
+            </w:r>
+            <w:r>
+              <w:rPr>
+                <w:noProof/>
+                <w:webHidden/>
+              </w:rPr>
+              <w:fldChar w:fldCharType="end"/>
+            </w:r>
+          </w:hyperlink>
+        </w:p>
+        <w:p>
+          <w:pPr>
+            <w:pStyle w:val="TOC1"/>
+            <w:tabs>
+              <w:tab w:val="right" w:leader="dot" w:pos="9350"/>
+            </w:tabs>
+            <w:rPr>
+              <w:noProof/>
+            </w:rPr>
+          </w:pPr>
+          <w:hyperlink w:anchor="_Toc187324496" w:history="1">
+            <w:r>
+              <w:rPr>
+                <w:rStyle w:val="Hyperlink"/>
+                <w:noProof/>
+              </w:rPr>
+              <w:t>Off Set Edge Loop cut Tool</w:t>
+            </w:r>
+            <w:r>
+              <w:rPr>
+                <w:noProof/>
+                <w:webHidden/>
+              </w:rPr>
+              <w:tab/>
+            </w:r>
+            <w:r>
+              <w:rPr>
+                <w:noProof/>
+                <w:webHidden/>
+              </w:rPr>
+              <w:fldChar w:fldCharType="begin"/>
+            </w:r>
+            <w:r>
+              <w:rPr>
+                <w:noProof/>
+                <w:webHidden/>
+              </w:rPr>
+              <w:instrText xml:space="preserve"> PAGEREF _Toc187324496 \h </w:instrText>
+            </w:r>
+            <w:r>
+              <w:rPr>
+                <w:noProof/>
+                <w:webHidden/>
+              </w:rPr>
+            </w:r>
+            <w:r>
+              <w:rPr>
+                <w:noProof/>
+                <w:webHidden/>
+              </w:rPr>
+              <w:fldChar w:fldCharType="separate"/>
+            </w:r>
+            <w:r>
+              <w:rPr>
+                <w:noProof/>
+                <w:webHidden/>
+              </w:rPr>
+              <w:t>12</w:t>
+            </w:r>
+            <w:r>
+              <w:rPr>
+                <w:noProof/>
+                <w:webHidden/>
+              </w:rPr>
+              <w:fldChar w:fldCharType="end"/>
+            </w:r>
+          </w:hyperlink>
+        </w:p>
+        <w:p>
+          <w:r>
+            <w:rPr>
+              <w:b/>
+              <w:bCs/>
+              <w:noProof/>
+            </w:rPr>
+            <w:fldChar w:fldCharType="end"/>
+          </w:r>
+        </w:p>
+      </w:sdtContent>
+    </w:sdt>
     <w:p/>
     <w:p>
       <w:r>
@@ -37,7 +899,7 @@
                     </pic:cNvPicPr>
                   </pic:nvPicPr>
                   <pic:blipFill>
-                    <a:blip r:embed="rId5">
+                    <a:blip r:embed="rId8">
                       <a:extLst>
                         <a:ext uri="{28A0092B-C50C-407E-A947-70E740481C1C}">
                           <a14:useLocalDpi xmlns:a14="http://schemas.microsoft.com/office/drawing/2010/main" val="0"/>
@@ -73,9 +935,11 @@
       <w:pPr>
         <w:pStyle w:val="Heading1"/>
       </w:pPr>
+      <w:bookmarkStart w:id="0" w:name="_Toc187324485"/>
       <w:r>
         <w:t>The Loop Cut Button</w:t>
       </w:r>
+      <w:bookmarkEnd w:id="0"/>
     </w:p>
     <w:p>
       <w:r>
@@ -118,6 +982,10 @@
     </w:p>
     <w:p>
       <w:r>
+        <w:rPr>
+          <w:noProof/>
+        </w:rPr>
+        <w:lastRenderedPageBreak/>
         <w:drawing>
           <wp:inline distT="0" distB="0" distL="0" distR="0" wp14:anchorId="6B213AAD" wp14:editId="74D4EAF7">
             <wp:extent cx="3839111" cy="1162212"/>
@@ -134,7 +1002,7 @@
                     <pic:cNvPicPr/>
                   </pic:nvPicPr>
                   <pic:blipFill>
-                    <a:blip r:embed="rId6"/>
+                    <a:blip r:embed="rId9"/>
                     <a:stretch>
                       <a:fillRect/>
                     </a:stretch>
@@ -159,9 +1027,11 @@
       <w:pPr>
         <w:pStyle w:val="Heading1"/>
       </w:pPr>
+      <w:bookmarkStart w:id="1" w:name="_Toc187324486"/>
       <w:r>
         <w:t>The Difference between Sub Divide and Loop Cut</w:t>
       </w:r>
+      <w:bookmarkEnd w:id="1"/>
     </w:p>
     <w:p>
       <w:r>
@@ -170,7 +1040,6 @@
     </w:p>
     <w:p>
       <w:r>
-        <w:lastRenderedPageBreak/>
         <w:t xml:space="preserve">The loop cut tool allows you to customize your cuts more </w:t>
       </w:r>
       <w:r>
@@ -184,9 +1053,11 @@
       <w:pPr>
         <w:pStyle w:val="Heading1"/>
       </w:pPr>
+      <w:bookmarkStart w:id="2" w:name="_Toc187324487"/>
       <w:r>
         <w:t>Loop cut Button Verses the Hot Key</w:t>
       </w:r>
+      <w:bookmarkEnd w:id="2"/>
     </w:p>
     <w:p>
       <w:r>
@@ -276,9 +1147,11 @@
       <w:pPr>
         <w:pStyle w:val="Heading1"/>
       </w:pPr>
+      <w:bookmarkStart w:id="3" w:name="_Toc187324488"/>
       <w:r>
         <w:t>How to Use the Loop Cut Tool</w:t>
       </w:r>
+      <w:bookmarkEnd w:id="3"/>
     </w:p>
     <w:p>
       <w:r>
@@ -289,9 +1162,11 @@
       <w:pPr>
         <w:pStyle w:val="Heading1"/>
       </w:pPr>
+      <w:bookmarkStart w:id="4" w:name="_Toc187324489"/>
       <w:r>
         <w:t>Using the Loop Cut Tool from the Tool box</w:t>
       </w:r>
+      <w:bookmarkEnd w:id="4"/>
     </w:p>
     <w:p>
       <w:r>
@@ -301,6 +1176,9 @@
     <w:p/>
     <w:p>
       <w:r>
+        <w:rPr>
+          <w:noProof/>
+        </w:rPr>
         <w:drawing>
           <wp:inline distT="0" distB="0" distL="0" distR="0" wp14:anchorId="7204E1B6" wp14:editId="4053E666">
             <wp:extent cx="3858163" cy="1705213"/>
@@ -317,7 +1195,7 @@
                     <pic:cNvPicPr/>
                   </pic:nvPicPr>
                   <pic:blipFill>
-                    <a:blip r:embed="rId7"/>
+                    <a:blip r:embed="rId10"/>
                     <a:stretch>
                       <a:fillRect/>
                     </a:stretch>
@@ -340,7 +1218,6 @@
     </w:p>
     <w:p>
       <w:r>
-        <w:lastRenderedPageBreak/>
         <w:t xml:space="preserve"> Just find the direction that you want the loop to go in, and then just </w:t>
       </w:r>
       <w:r>
@@ -366,6 +1243,9 @@
     </w:p>
     <w:p>
       <w:r>
+        <w:rPr>
+          <w:noProof/>
+        </w:rPr>
         <w:drawing>
           <wp:inline distT="0" distB="0" distL="0" distR="0" wp14:anchorId="4F075315" wp14:editId="670B26B1">
             <wp:extent cx="2648320" cy="1533739"/>
@@ -382,7 +1262,7 @@
                     <pic:cNvPicPr/>
                   </pic:nvPicPr>
                   <pic:blipFill>
-                    <a:blip r:embed="rId8"/>
+                    <a:blip r:embed="rId11"/>
                     <a:stretch>
                       <a:fillRect/>
                     </a:stretch>
@@ -415,6 +1295,10 @@
     </w:p>
     <w:p>
       <w:r>
+        <w:rPr>
+          <w:noProof/>
+        </w:rPr>
+        <w:lastRenderedPageBreak/>
         <w:drawing>
           <wp:inline distT="0" distB="0" distL="0" distR="0" wp14:anchorId="0A4E4496" wp14:editId="77A9D9CC">
             <wp:extent cx="4067743" cy="3210373"/>
@@ -431,7 +1315,7 @@
                     <pic:cNvPicPr/>
                   </pic:nvPicPr>
                   <pic:blipFill>
-                    <a:blip r:embed="rId9"/>
+                    <a:blip r:embed="rId12"/>
                     <a:stretch>
                       <a:fillRect/>
                     </a:stretch>
@@ -456,9 +1340,11 @@
       <w:pPr>
         <w:pStyle w:val="Heading1"/>
       </w:pPr>
+      <w:bookmarkStart w:id="5" w:name="_Toc187324490"/>
       <w:r>
         <w:t>Number of Cuts Option</w:t>
       </w:r>
+      <w:bookmarkEnd w:id="5"/>
     </w:p>
     <w:p>
       <w:r>
@@ -467,7 +1353,9 @@
     </w:p>
     <w:p>
       <w:r>
-        <w:lastRenderedPageBreak/>
+        <w:rPr>
+          <w:noProof/>
+        </w:rPr>
         <w:drawing>
           <wp:inline distT="0" distB="0" distL="0" distR="0" wp14:anchorId="0EC2C763" wp14:editId="0585EA9E">
             <wp:extent cx="5619750" cy="3568812"/>
@@ -484,7 +1372,7 @@
                     <pic:cNvPicPr/>
                   </pic:nvPicPr>
                   <pic:blipFill>
-                    <a:blip r:embed="rId10"/>
+                    <a:blip r:embed="rId13"/>
                     <a:stretch>
                       <a:fillRect/>
                     </a:stretch>
@@ -509,9 +1397,12 @@
       <w:pPr>
         <w:pStyle w:val="Heading1"/>
       </w:pPr>
-      <w:r>
+      <w:bookmarkStart w:id="6" w:name="_Toc187324491"/>
+      <w:r>
+        <w:lastRenderedPageBreak/>
         <w:t>Factor Option</w:t>
       </w:r>
+      <w:bookmarkEnd w:id="6"/>
     </w:p>
     <w:p>
       <w:r>
@@ -533,6 +1424,9 @@
     </w:p>
     <w:p>
       <w:r>
+        <w:rPr>
+          <w:noProof/>
+        </w:rPr>
         <w:drawing>
           <wp:inline distT="0" distB="0" distL="0" distR="0" wp14:anchorId="1E5DEC22" wp14:editId="3464EBEB">
             <wp:extent cx="5619750" cy="3163511"/>
@@ -549,7 +1443,7 @@
                     <pic:cNvPicPr/>
                   </pic:nvPicPr>
                   <pic:blipFill>
-                    <a:blip r:embed="rId11"/>
+                    <a:blip r:embed="rId14"/>
                     <a:stretch>
                       <a:fillRect/>
                     </a:stretch>
@@ -577,7 +1471,9 @@
     </w:p>
     <w:p>
       <w:r>
-        <w:lastRenderedPageBreak/>
+        <w:rPr>
+          <w:noProof/>
+        </w:rPr>
         <w:drawing>
           <wp:inline distT="0" distB="0" distL="0" distR="0" wp14:anchorId="18F09BBB" wp14:editId="6193204F">
             <wp:extent cx="5925377" cy="3134162"/>
@@ -594,7 +1490,7 @@
                     <pic:cNvPicPr/>
                   </pic:nvPicPr>
                   <pic:blipFill>
-                    <a:blip r:embed="rId12"/>
+                    <a:blip r:embed="rId15"/>
                     <a:stretch>
                       <a:fillRect/>
                     </a:stretch>
@@ -619,9 +1515,12 @@
       <w:pPr>
         <w:pStyle w:val="Heading1"/>
       </w:pPr>
-      <w:r>
+      <w:bookmarkStart w:id="7" w:name="_Toc187324492"/>
+      <w:r>
+        <w:lastRenderedPageBreak/>
         <w:t>Smoothness Option</w:t>
       </w:r>
+      <w:bookmarkEnd w:id="7"/>
     </w:p>
     <w:p>
       <w:r>
@@ -750,6 +1649,9 @@
         </mc:AlternateContent>
       </w:r>
       <w:r>
+        <w:rPr>
+          <w:noProof/>
+        </w:rPr>
         <w:drawing>
           <wp:inline distT="0" distB="0" distL="0" distR="0" wp14:anchorId="6C21F713" wp14:editId="6E1087BD">
             <wp:extent cx="5906324" cy="3753374"/>
@@ -766,7 +1668,7 @@
                     <pic:cNvPicPr/>
                   </pic:nvPicPr>
                   <pic:blipFill>
-                    <a:blip r:embed="rId13"/>
+                    <a:blip r:embed="rId16"/>
                     <a:stretch>
                       <a:fillRect/>
                     </a:stretch>
@@ -789,12 +1691,15 @@
     </w:p>
     <w:p>
       <w:r>
+        <w:t>This is what happens if you set the Smoothness to a negative number</w:t>
+      </w:r>
+    </w:p>
+    <w:p>
+      <w:r>
+        <w:rPr>
+          <w:noProof/>
+        </w:rPr>
         <w:lastRenderedPageBreak/>
-        <w:t>This is what happens if you set the Smoothness to a negative number</w:t>
-      </w:r>
-    </w:p>
-    <w:p>
-      <w:r>
         <w:drawing>
           <wp:inline distT="0" distB="0" distL="0" distR="0" wp14:anchorId="0C7E131F" wp14:editId="5BB04FEC">
             <wp:extent cx="4877481" cy="3419952"/>
@@ -811,7 +1716,7 @@
                     <pic:cNvPicPr/>
                   </pic:nvPicPr>
                   <pic:blipFill>
-                    <a:blip r:embed="rId14"/>
+                    <a:blip r:embed="rId17"/>
                     <a:stretch>
                       <a:fillRect/>
                     </a:stretch>
@@ -837,9 +1742,11 @@
       <w:pPr>
         <w:pStyle w:val="Heading1"/>
       </w:pPr>
+      <w:bookmarkStart w:id="8" w:name="_Toc187324493"/>
       <w:r>
         <w:t>Falloff</w:t>
       </w:r>
+      <w:bookmarkEnd w:id="8"/>
     </w:p>
     <w:p>
       <w:r>
@@ -1105,6 +2012,7 @@
       <w:r>
         <w:rPr>
           <w:rStyle w:val="IntenseReference"/>
+          <w:noProof/>
         </w:rPr>
         <w:drawing>
           <wp:inline distT="0" distB="0" distL="0" distR="0" wp14:anchorId="7275047E" wp14:editId="348DDD22">
@@ -1122,7 +2030,7 @@
                     <pic:cNvPicPr/>
                   </pic:nvPicPr>
                   <pic:blipFill rotWithShape="1">
-                    <a:blip r:embed="rId15"/>
+                    <a:blip r:embed="rId18"/>
                     <a:srcRect t="46241"/>
                     <a:stretch/>
                   </pic:blipFill>
@@ -1160,20 +2068,21 @@
         <w:rPr>
           <w:rStyle w:val="IntenseReference"/>
         </w:rPr>
+        <w:t>Smooth</w:t>
+      </w:r>
+    </w:p>
+    <w:p>
+      <w:pPr>
+        <w:rPr>
+          <w:rStyle w:val="IntenseReference"/>
+        </w:rPr>
+      </w:pPr>
+      <w:r>
+        <w:rPr>
+          <w:rStyle w:val="IntenseReference"/>
+          <w:noProof/>
+        </w:rPr>
         <w:lastRenderedPageBreak/>
-        <w:t>Smooth</w:t>
-      </w:r>
-    </w:p>
-    <w:p>
-      <w:pPr>
-        <w:rPr>
-          <w:rStyle w:val="IntenseReference"/>
-        </w:rPr>
-      </w:pPr>
-      <w:r>
-        <w:rPr>
-          <w:rStyle w:val="IntenseReference"/>
-        </w:rPr>
         <w:drawing>
           <wp:inline distT="0" distB="0" distL="0" distR="0" wp14:anchorId="7A61E085" wp14:editId="570E7494">
             <wp:extent cx="5943600" cy="3190240"/>
@@ -1190,7 +2099,7 @@
                     <pic:cNvPicPr/>
                   </pic:nvPicPr>
                   <pic:blipFill>
-                    <a:blip r:embed="rId16"/>
+                    <a:blip r:embed="rId19"/>
                     <a:stretch>
                       <a:fillRect/>
                     </a:stretch>
@@ -1233,6 +2142,7 @@
       <w:r>
         <w:rPr>
           <w:rStyle w:val="IntenseReference"/>
+          <w:noProof/>
         </w:rPr>
         <w:drawing>
           <wp:inline distT="0" distB="0" distL="0" distR="0" wp14:anchorId="4DBBD354" wp14:editId="39A70FDD">
@@ -1250,7 +2160,7 @@
                     <pic:cNvPicPr/>
                   </pic:nvPicPr>
                   <pic:blipFill>
-                    <a:blip r:embed="rId17"/>
+                    <a:blip r:embed="rId20"/>
                     <a:stretch>
                       <a:fillRect/>
                     </a:stretch>
@@ -1284,7 +2194,655 @@
         <w:t>Root</w:t>
       </w:r>
     </w:p>
+    <w:p>
+      <w:pPr>
+        <w:rPr>
+          <w:rStyle w:val="IntenseReference"/>
+        </w:rPr>
+      </w:pPr>
+      <w:r>
+        <w:rPr>
+          <w:rStyle w:val="IntenseReference"/>
+        </w:rPr>
+        <w:lastRenderedPageBreak/>
+        <w:drawing>
+          <wp:inline distT="0" distB="0" distL="0" distR="0" wp14:anchorId="2C0B810D" wp14:editId="5062878B">
+            <wp:extent cx="5934903" cy="3010320"/>
+            <wp:effectExtent l="0" t="0" r="8890" b="0"/>
+            <wp:docPr id="1234129808" name="Picture 1"/>
+            <wp:cNvGraphicFramePr>
+              <a:graphicFrameLocks xmlns:a="http://schemas.openxmlformats.org/drawingml/2006/main" noChangeAspect="1"/>
+            </wp:cNvGraphicFramePr>
+            <a:graphic xmlns:a="http://schemas.openxmlformats.org/drawingml/2006/main">
+              <a:graphicData uri="http://schemas.openxmlformats.org/drawingml/2006/picture">
+                <pic:pic xmlns:pic="http://schemas.openxmlformats.org/drawingml/2006/picture">
+                  <pic:nvPicPr>
+                    <pic:cNvPr id="1234129808" name=""/>
+                    <pic:cNvPicPr/>
+                  </pic:nvPicPr>
+                  <pic:blipFill>
+                    <a:blip r:embed="rId21"/>
+                    <a:stretch>
+                      <a:fillRect/>
+                    </a:stretch>
+                  </pic:blipFill>
+                  <pic:spPr>
+                    <a:xfrm>
+                      <a:off x="0" y="0"/>
+                      <a:ext cx="5934903" cy="3010320"/>
+                    </a:xfrm>
+                    <a:prstGeom prst="rect">
+                      <a:avLst/>
+                    </a:prstGeom>
+                  </pic:spPr>
+                </pic:pic>
+              </a:graphicData>
+            </a:graphic>
+          </wp:inline>
+        </w:drawing>
+      </w:r>
+    </w:p>
+    <w:p>
+      <w:pPr>
+        <w:rPr>
+          <w:rStyle w:val="IntenseReference"/>
+        </w:rPr>
+      </w:pPr>
+    </w:p>
+    <w:p>
+      <w:pPr>
+        <w:rPr>
+          <w:rStyle w:val="IntenseReference"/>
+        </w:rPr>
+      </w:pPr>
+      <w:r>
+        <w:rPr>
+          <w:rStyle w:val="IntenseReference"/>
+        </w:rPr>
+        <w:t>Sharp</w:t>
+      </w:r>
+    </w:p>
+    <w:p>
+      <w:pPr>
+        <w:rPr>
+          <w:rStyle w:val="IntenseReference"/>
+        </w:rPr>
+      </w:pPr>
+      <w:r>
+        <w:rPr>
+          <w:rStyle w:val="IntenseReference"/>
+        </w:rPr>
+        <w:drawing>
+          <wp:inline distT="0" distB="0" distL="0" distR="0" wp14:anchorId="5AD4EE39" wp14:editId="35C3D959">
+            <wp:extent cx="5925377" cy="2324424"/>
+            <wp:effectExtent l="0" t="0" r="0" b="0"/>
+            <wp:docPr id="1965169569" name="Picture 1"/>
+            <wp:cNvGraphicFramePr>
+              <a:graphicFrameLocks xmlns:a="http://schemas.openxmlformats.org/drawingml/2006/main" noChangeAspect="1"/>
+            </wp:cNvGraphicFramePr>
+            <a:graphic xmlns:a="http://schemas.openxmlformats.org/drawingml/2006/main">
+              <a:graphicData uri="http://schemas.openxmlformats.org/drawingml/2006/picture">
+                <pic:pic xmlns:pic="http://schemas.openxmlformats.org/drawingml/2006/picture">
+                  <pic:nvPicPr>
+                    <pic:cNvPr id="1965169569" name=""/>
+                    <pic:cNvPicPr/>
+                  </pic:nvPicPr>
+                  <pic:blipFill>
+                    <a:blip r:embed="rId22"/>
+                    <a:stretch>
+                      <a:fillRect/>
+                    </a:stretch>
+                  </pic:blipFill>
+                  <pic:spPr>
+                    <a:xfrm>
+                      <a:off x="0" y="0"/>
+                      <a:ext cx="5925377" cy="2324424"/>
+                    </a:xfrm>
+                    <a:prstGeom prst="rect">
+                      <a:avLst/>
+                    </a:prstGeom>
+                  </pic:spPr>
+                </pic:pic>
+              </a:graphicData>
+            </a:graphic>
+          </wp:inline>
+        </w:drawing>
+      </w:r>
+    </w:p>
+    <w:p>
+      <w:pPr>
+        <w:rPr>
+          <w:rStyle w:val="IntenseReference"/>
+        </w:rPr>
+      </w:pPr>
+    </w:p>
+    <w:p>
+      <w:pPr>
+        <w:rPr>
+          <w:rStyle w:val="IntenseReference"/>
+        </w:rPr>
+      </w:pPr>
+      <w:r>
+        <w:rPr>
+          <w:rStyle w:val="IntenseReference"/>
+        </w:rPr>
+        <w:t>Linear</w:t>
+      </w:r>
+    </w:p>
+    <w:p>
+      <w:pPr>
+        <w:rPr>
+          <w:rStyle w:val="IntenseReference"/>
+        </w:rPr>
+      </w:pPr>
+      <w:r>
+        <w:rPr>
+          <w:rStyle w:val="IntenseReference"/>
+        </w:rPr>
+        <w:lastRenderedPageBreak/>
+        <w:drawing>
+          <wp:inline distT="0" distB="0" distL="0" distR="0" wp14:anchorId="1B9CB10F" wp14:editId="7A07D45A">
+            <wp:extent cx="5133975" cy="2600003"/>
+            <wp:effectExtent l="0" t="0" r="0" b="0"/>
+            <wp:docPr id="1900039862" name="Picture 1"/>
+            <wp:cNvGraphicFramePr>
+              <a:graphicFrameLocks xmlns:a="http://schemas.openxmlformats.org/drawingml/2006/main" noChangeAspect="1"/>
+            </wp:cNvGraphicFramePr>
+            <a:graphic xmlns:a="http://schemas.openxmlformats.org/drawingml/2006/main">
+              <a:graphicData uri="http://schemas.openxmlformats.org/drawingml/2006/picture">
+                <pic:pic xmlns:pic="http://schemas.openxmlformats.org/drawingml/2006/picture">
+                  <pic:nvPicPr>
+                    <pic:cNvPr id="1900039862" name=""/>
+                    <pic:cNvPicPr/>
+                  </pic:nvPicPr>
+                  <pic:blipFill>
+                    <a:blip r:embed="rId23"/>
+                    <a:stretch>
+                      <a:fillRect/>
+                    </a:stretch>
+                  </pic:blipFill>
+                  <pic:spPr>
+                    <a:xfrm>
+                      <a:off x="0" y="0"/>
+                      <a:ext cx="5139236" cy="2602667"/>
+                    </a:xfrm>
+                    <a:prstGeom prst="rect">
+                      <a:avLst/>
+                    </a:prstGeom>
+                  </pic:spPr>
+                </pic:pic>
+              </a:graphicData>
+            </a:graphic>
+          </wp:inline>
+        </w:drawing>
+      </w:r>
+    </w:p>
+    <w:p>
+      <w:pPr>
+        <w:pStyle w:val="Heading1"/>
+      </w:pPr>
+      <w:bookmarkStart w:id="9" w:name="_Toc187324494"/>
+      <w:r>
+        <w:t>The Even Check Box</w:t>
+      </w:r>
+      <w:bookmarkEnd w:id="9"/>
+    </w:p>
+    <w:p>
+      <w:r>
+        <w:t xml:space="preserve">Another interesting aspect of this Loop Cut and Slide dialog box is the check box where it says </w:t>
+      </w:r>
+      <w:r>
+        <w:rPr>
+          <w:rStyle w:val="BlueBoldenChar"/>
+          <w:rFonts w:eastAsiaTheme="minorHAnsi"/>
+        </w:rPr>
+        <w:t>Even</w:t>
+      </w:r>
+      <w:r>
+        <w:t xml:space="preserve">. The thing is on a regular cube you would never see the effects of this box, because the shape of this object causes all the loop cuts to be even. </w:t>
+      </w:r>
+    </w:p>
+    <w:p>
+      <w:r>
+        <w:t xml:space="preserve">So, we would need to do something like bevel one side of this cube to see how this </w:t>
+      </w:r>
+      <w:r>
+        <w:rPr>
+          <w:rStyle w:val="BlueBoldenChar"/>
+          <w:rFonts w:eastAsiaTheme="minorHAnsi"/>
+        </w:rPr>
+        <w:t>Even</w:t>
+      </w:r>
+      <w:r>
+        <w:t xml:space="preserve"> check box actually works. Here I took a cube pulled the top face upward with the move tool</w:t>
+      </w:r>
+      <w:r>
+        <w:t xml:space="preserve">. </w:t>
+      </w:r>
+    </w:p>
+    <w:p>
+      <w:r>
+        <w:drawing>
+          <wp:inline distT="0" distB="0" distL="0" distR="0" wp14:anchorId="069A1641" wp14:editId="7CB2C97F">
+            <wp:extent cx="2571750" cy="3437126"/>
+            <wp:effectExtent l="0" t="0" r="0" b="0"/>
+            <wp:docPr id="440249345" name="Picture 1"/>
+            <wp:cNvGraphicFramePr>
+              <a:graphicFrameLocks xmlns:a="http://schemas.openxmlformats.org/drawingml/2006/main" noChangeAspect="1"/>
+            </wp:cNvGraphicFramePr>
+            <a:graphic xmlns:a="http://schemas.openxmlformats.org/drawingml/2006/main">
+              <a:graphicData uri="http://schemas.openxmlformats.org/drawingml/2006/picture">
+                <pic:pic xmlns:pic="http://schemas.openxmlformats.org/drawingml/2006/picture">
+                  <pic:nvPicPr>
+                    <pic:cNvPr id="440249345" name=""/>
+                    <pic:cNvPicPr/>
+                  </pic:nvPicPr>
+                  <pic:blipFill>
+                    <a:blip r:embed="rId24"/>
+                    <a:stretch>
+                      <a:fillRect/>
+                    </a:stretch>
+                  </pic:blipFill>
+                  <pic:spPr>
+                    <a:xfrm>
+                      <a:off x="0" y="0"/>
+                      <a:ext cx="2574065" cy="3440220"/>
+                    </a:xfrm>
+                    <a:prstGeom prst="rect">
+                      <a:avLst/>
+                    </a:prstGeom>
+                  </pic:spPr>
+                </pic:pic>
+              </a:graphicData>
+            </a:graphic>
+          </wp:inline>
+        </w:drawing>
+      </w:r>
+    </w:p>
+    <w:p>
+      <w:r>
+        <w:lastRenderedPageBreak/>
+        <w:t>Now take the move tool, and in edge mode we want to select that front top edge and move it down. Do not bevel this edge, as beveling will create extra geometry and this trick will not work.</w:t>
+      </w:r>
+    </w:p>
+    <w:p>
+      <w:r>
+        <w:drawing>
+          <wp:inline distT="0" distB="0" distL="0" distR="0" wp14:anchorId="74A3F28A" wp14:editId="509C95F0">
+            <wp:extent cx="4039164" cy="2953162"/>
+            <wp:effectExtent l="0" t="0" r="0" b="0"/>
+            <wp:docPr id="2146455658" name="Picture 1"/>
+            <wp:cNvGraphicFramePr>
+              <a:graphicFrameLocks xmlns:a="http://schemas.openxmlformats.org/drawingml/2006/main" noChangeAspect="1"/>
+            </wp:cNvGraphicFramePr>
+            <a:graphic xmlns:a="http://schemas.openxmlformats.org/drawingml/2006/main">
+              <a:graphicData uri="http://schemas.openxmlformats.org/drawingml/2006/picture">
+                <pic:pic xmlns:pic="http://schemas.openxmlformats.org/drawingml/2006/picture">
+                  <pic:nvPicPr>
+                    <pic:cNvPr id="2146455658" name=""/>
+                    <pic:cNvPicPr/>
+                  </pic:nvPicPr>
+                  <pic:blipFill>
+                    <a:blip r:embed="rId25"/>
+                    <a:stretch>
+                      <a:fillRect/>
+                    </a:stretch>
+                  </pic:blipFill>
+                  <pic:spPr>
+                    <a:xfrm>
+                      <a:off x="0" y="0"/>
+                      <a:ext cx="4039164" cy="2953162"/>
+                    </a:xfrm>
+                    <a:prstGeom prst="rect">
+                      <a:avLst/>
+                    </a:prstGeom>
+                  </pic:spPr>
+                </pic:pic>
+              </a:graphicData>
+            </a:graphic>
+          </wp:inline>
+        </w:drawing>
+      </w:r>
+    </w:p>
+    <w:p>
+      <w:r>
+        <w:t>Now ctrl-r to create a loop cut around it, click once to enter slide mode and slide it upward. You will see that our edge loop want to follow the edge of that top slanted edge. You will see the farther we slide the loop down the more it will try to meet the slant of the bottom edge.</w:t>
+      </w:r>
+    </w:p>
+    <w:p>
+      <w:r>
+        <w:drawing>
+          <wp:inline distT="0" distB="0" distL="0" distR="0" wp14:anchorId="1665C25F" wp14:editId="58DE7740">
+            <wp:extent cx="5182323" cy="3629532"/>
+            <wp:effectExtent l="0" t="0" r="0" b="9525"/>
+            <wp:docPr id="1701714166" name="Picture 1"/>
+            <wp:cNvGraphicFramePr>
+              <a:graphicFrameLocks xmlns:a="http://schemas.openxmlformats.org/drawingml/2006/main" noChangeAspect="1"/>
+            </wp:cNvGraphicFramePr>
+            <a:graphic xmlns:a="http://schemas.openxmlformats.org/drawingml/2006/main">
+              <a:graphicData uri="http://schemas.openxmlformats.org/drawingml/2006/picture">
+                <pic:pic xmlns:pic="http://schemas.openxmlformats.org/drawingml/2006/picture">
+                  <pic:nvPicPr>
+                    <pic:cNvPr id="1701714166" name=""/>
+                    <pic:cNvPicPr/>
+                  </pic:nvPicPr>
+                  <pic:blipFill>
+                    <a:blip r:embed="rId26"/>
+                    <a:stretch>
+                      <a:fillRect/>
+                    </a:stretch>
+                  </pic:blipFill>
+                  <pic:spPr>
+                    <a:xfrm>
+                      <a:off x="0" y="0"/>
+                      <a:ext cx="5182323" cy="3629532"/>
+                    </a:xfrm>
+                    <a:prstGeom prst="rect">
+                      <a:avLst/>
+                    </a:prstGeom>
+                  </pic:spPr>
+                </pic:pic>
+              </a:graphicData>
+            </a:graphic>
+          </wp:inline>
+        </w:drawing>
+      </w:r>
+    </w:p>
+    <w:p>
+      <w:r>
+        <w:lastRenderedPageBreak/>
+        <w:t xml:space="preserve">But you may not want this to slant at all. This is where the check box of Even, comes in. If we check the Even check box while making this </w:t>
+      </w:r>
+      <w:r>
+        <w:t>loop cut.</w:t>
+      </w:r>
+    </w:p>
+    <w:p>
+      <w:r>
+        <w:drawing>
+          <wp:inline distT="0" distB="0" distL="0" distR="0" wp14:anchorId="562C505B" wp14:editId="1C1A5AE4">
+            <wp:extent cx="5943600" cy="4792980"/>
+            <wp:effectExtent l="0" t="0" r="0" b="7620"/>
+            <wp:docPr id="1389202391" name="Picture 1"/>
+            <wp:cNvGraphicFramePr>
+              <a:graphicFrameLocks xmlns:a="http://schemas.openxmlformats.org/drawingml/2006/main" noChangeAspect="1"/>
+            </wp:cNvGraphicFramePr>
+            <a:graphic xmlns:a="http://schemas.openxmlformats.org/drawingml/2006/main">
+              <a:graphicData uri="http://schemas.openxmlformats.org/drawingml/2006/picture">
+                <pic:pic xmlns:pic="http://schemas.openxmlformats.org/drawingml/2006/picture">
+                  <pic:nvPicPr>
+                    <pic:cNvPr id="1389202391" name=""/>
+                    <pic:cNvPicPr/>
+                  </pic:nvPicPr>
+                  <pic:blipFill>
+                    <a:blip r:embed="rId27"/>
+                    <a:stretch>
+                      <a:fillRect/>
+                    </a:stretch>
+                  </pic:blipFill>
+                  <pic:spPr>
+                    <a:xfrm>
+                      <a:off x="0" y="0"/>
+                      <a:ext cx="5943600" cy="4792980"/>
+                    </a:xfrm>
+                    <a:prstGeom prst="rect">
+                      <a:avLst/>
+                    </a:prstGeom>
+                  </pic:spPr>
+                </pic:pic>
+              </a:graphicData>
+            </a:graphic>
+          </wp:inline>
+        </w:drawing>
+      </w:r>
+    </w:p>
+    <w:p>
+      <w:pPr>
+        <w:pStyle w:val="Heading1"/>
+      </w:pPr>
+      <w:bookmarkStart w:id="10" w:name="_Toc187324495"/>
+      <w:r>
+        <w:t>Flipped Check Box Option</w:t>
+      </w:r>
+      <w:bookmarkEnd w:id="10"/>
+    </w:p>
+    <w:p>
+      <w:r>
+        <w:t xml:space="preserve">If you use the </w:t>
+      </w:r>
+      <w:r>
+        <w:rPr>
+          <w:rStyle w:val="BlueBoldenChar"/>
+          <w:rFonts w:eastAsiaTheme="minorHAnsi"/>
+        </w:rPr>
+        <w:t>Flipped</w:t>
+      </w:r>
+      <w:r>
+        <w:t xml:space="preserve"> check box, it will flip the edge loop. Here I just used the edge loop that was illustrated above, checked the Flipped box and it now looks like this.</w:t>
+      </w:r>
+    </w:p>
+    <w:p>
+      <w:r>
+        <w:lastRenderedPageBreak/>
+        <w:drawing>
+          <wp:inline distT="0" distB="0" distL="0" distR="0" wp14:anchorId="6E6CD46A" wp14:editId="601DC5F7">
+            <wp:extent cx="5020376" cy="3448531"/>
+            <wp:effectExtent l="0" t="0" r="8890" b="0"/>
+            <wp:docPr id="659575456" name="Picture 1"/>
+            <wp:cNvGraphicFramePr>
+              <a:graphicFrameLocks xmlns:a="http://schemas.openxmlformats.org/drawingml/2006/main" noChangeAspect="1"/>
+            </wp:cNvGraphicFramePr>
+            <a:graphic xmlns:a="http://schemas.openxmlformats.org/drawingml/2006/main">
+              <a:graphicData uri="http://schemas.openxmlformats.org/drawingml/2006/picture">
+                <pic:pic xmlns:pic="http://schemas.openxmlformats.org/drawingml/2006/picture">
+                  <pic:nvPicPr>
+                    <pic:cNvPr id="659575456" name=""/>
+                    <pic:cNvPicPr/>
+                  </pic:nvPicPr>
+                  <pic:blipFill>
+                    <a:blip r:embed="rId28"/>
+                    <a:stretch>
+                      <a:fillRect/>
+                    </a:stretch>
+                  </pic:blipFill>
+                  <pic:spPr>
+                    <a:xfrm>
+                      <a:off x="0" y="0"/>
+                      <a:ext cx="5020376" cy="3448531"/>
+                    </a:xfrm>
+                    <a:prstGeom prst="rect">
+                      <a:avLst/>
+                    </a:prstGeom>
+                  </pic:spPr>
+                </pic:pic>
+              </a:graphicData>
+            </a:graphic>
+          </wp:inline>
+        </w:drawing>
+      </w:r>
+    </w:p>
+    <w:p>
+      <w:pPr>
+        <w:pStyle w:val="Heading1"/>
+      </w:pPr>
+      <w:bookmarkStart w:id="11" w:name="_Toc187324496"/>
+      <w:r>
+        <w:t>Off Set Edge Loop cut Tool</w:t>
+      </w:r>
+      <w:bookmarkEnd w:id="11"/>
+    </w:p>
+    <w:p>
+      <w:pPr>
+        <w:rPr>
+          <w:noProof/>
+        </w:rPr>
+      </w:pPr>
+      <w:r>
+        <w:t>This tool, might not be used as much because the same sort of thing could be done just by using the bevel tool. All this does is to create 2 new edge loops, one on each side of the existing edge loop like this.</w:t>
+      </w:r>
+      <w:r>
+        <w:rPr>
+          <w:noProof/>
+        </w:rPr>
+        <w:t xml:space="preserve"> </w:t>
+      </w:r>
+    </w:p>
+    <w:p>
+      <w:r>
+        <w:drawing>
+          <wp:inline distT="0" distB="0" distL="0" distR="0" wp14:anchorId="53318796" wp14:editId="2E2B5BD0">
+            <wp:extent cx="2619741" cy="1305107"/>
+            <wp:effectExtent l="0" t="0" r="9525" b="9525"/>
+            <wp:docPr id="1587002604" name="Picture 1"/>
+            <wp:cNvGraphicFramePr>
+              <a:graphicFrameLocks xmlns:a="http://schemas.openxmlformats.org/drawingml/2006/main" noChangeAspect="1"/>
+            </wp:cNvGraphicFramePr>
+            <a:graphic xmlns:a="http://schemas.openxmlformats.org/drawingml/2006/main">
+              <a:graphicData uri="http://schemas.openxmlformats.org/drawingml/2006/picture">
+                <pic:pic xmlns:pic="http://schemas.openxmlformats.org/drawingml/2006/picture">
+                  <pic:nvPicPr>
+                    <pic:cNvPr id="1587002604" name=""/>
+                    <pic:cNvPicPr/>
+                  </pic:nvPicPr>
+                  <pic:blipFill>
+                    <a:blip r:embed="rId29"/>
+                    <a:stretch>
+                      <a:fillRect/>
+                    </a:stretch>
+                  </pic:blipFill>
+                  <pic:spPr>
+                    <a:xfrm>
+                      <a:off x="0" y="0"/>
+                      <a:ext cx="2619741" cy="1305107"/>
+                    </a:xfrm>
+                    <a:prstGeom prst="rect">
+                      <a:avLst/>
+                    </a:prstGeom>
+                  </pic:spPr>
+                </pic:pic>
+              </a:graphicData>
+            </a:graphic>
+          </wp:inline>
+        </w:drawing>
+      </w:r>
+    </w:p>
+    <w:p>
+      <w:r>
+        <w:t>First Make your loop cut, and with the loop cut still highlighted in yellow, select the Off Set Edge Loop Cut tool. Pull upward with your mouse to create the two edge loops around the middle loop.</w:t>
+      </w:r>
+    </w:p>
+    <w:p>
+      <w:r>
+        <w:t xml:space="preserve">You will see, you do have the </w:t>
+      </w:r>
+      <w:r>
+        <w:rPr>
+          <w:rStyle w:val="BlueBoldenChar"/>
+          <w:rFonts w:eastAsiaTheme="minorHAnsi"/>
+        </w:rPr>
+        <w:t>Offset Edge Slide dialog box</w:t>
+      </w:r>
+      <w:r>
+        <w:t xml:space="preserve"> jump up at the bottom and you can use the </w:t>
+      </w:r>
+      <w:r>
+        <w:rPr>
+          <w:rStyle w:val="BlueBoldenChar"/>
+          <w:rFonts w:eastAsiaTheme="minorHAnsi"/>
+        </w:rPr>
+        <w:t>Factor</w:t>
+      </w:r>
+      <w:r>
+        <w:t xml:space="preserve"> slider to put the loop cuts where you want them.</w:t>
+      </w:r>
+    </w:p>
+    <w:p>
+      <w:r>
+        <w:lastRenderedPageBreak/>
+        <w:drawing>
+          <wp:inline distT="0" distB="0" distL="0" distR="0" wp14:anchorId="429F6B35" wp14:editId="67E74759">
+            <wp:extent cx="5943600" cy="4439920"/>
+            <wp:effectExtent l="0" t="0" r="0" b="0"/>
+            <wp:docPr id="667733759" name="Picture 1"/>
+            <wp:cNvGraphicFramePr>
+              <a:graphicFrameLocks xmlns:a="http://schemas.openxmlformats.org/drawingml/2006/main" noChangeAspect="1"/>
+            </wp:cNvGraphicFramePr>
+            <a:graphic xmlns:a="http://schemas.openxmlformats.org/drawingml/2006/main">
+              <a:graphicData uri="http://schemas.openxmlformats.org/drawingml/2006/picture">
+                <pic:pic xmlns:pic="http://schemas.openxmlformats.org/drawingml/2006/picture">
+                  <pic:nvPicPr>
+                    <pic:cNvPr id="667733759" name=""/>
+                    <pic:cNvPicPr/>
+                  </pic:nvPicPr>
+                  <pic:blipFill>
+                    <a:blip r:embed="rId30"/>
+                    <a:stretch>
+                      <a:fillRect/>
+                    </a:stretch>
+                  </pic:blipFill>
+                  <pic:spPr>
+                    <a:xfrm>
+                      <a:off x="0" y="0"/>
+                      <a:ext cx="5943600" cy="4439920"/>
+                    </a:xfrm>
+                    <a:prstGeom prst="rect">
+                      <a:avLst/>
+                    </a:prstGeom>
+                  </pic:spPr>
+                </pic:pic>
+              </a:graphicData>
+            </a:graphic>
+          </wp:inline>
+        </w:drawing>
+      </w:r>
+    </w:p>
+    <w:p>
+      <w:r>
+        <w:t>Checking the Even Box here, will just space all of these edge loops evenly apart from one another.</w:t>
+      </w:r>
+    </w:p>
+    <w:p>
+      <w:r>
+        <w:lastRenderedPageBreak/>
+        <w:drawing>
+          <wp:inline distT="0" distB="0" distL="0" distR="0" wp14:anchorId="0E4E0E13" wp14:editId="637E9843">
+            <wp:extent cx="4848902" cy="3934374"/>
+            <wp:effectExtent l="0" t="0" r="8890" b="9525"/>
+            <wp:docPr id="1029966534" name="Picture 1"/>
+            <wp:cNvGraphicFramePr>
+              <a:graphicFrameLocks xmlns:a="http://schemas.openxmlformats.org/drawingml/2006/main" noChangeAspect="1"/>
+            </wp:cNvGraphicFramePr>
+            <a:graphic xmlns:a="http://schemas.openxmlformats.org/drawingml/2006/main">
+              <a:graphicData uri="http://schemas.openxmlformats.org/drawingml/2006/picture">
+                <pic:pic xmlns:pic="http://schemas.openxmlformats.org/drawingml/2006/picture">
+                  <pic:nvPicPr>
+                    <pic:cNvPr id="1029966534" name=""/>
+                    <pic:cNvPicPr/>
+                  </pic:nvPicPr>
+                  <pic:blipFill>
+                    <a:blip r:embed="rId31"/>
+                    <a:stretch>
+                      <a:fillRect/>
+                    </a:stretch>
+                  </pic:blipFill>
+                  <pic:spPr>
+                    <a:xfrm>
+                      <a:off x="0" y="0"/>
+                      <a:ext cx="4848902" cy="3934374"/>
+                    </a:xfrm>
+                    <a:prstGeom prst="rect">
+                      <a:avLst/>
+                    </a:prstGeom>
+                  </pic:spPr>
+                </pic:pic>
+              </a:graphicData>
+            </a:graphic>
+          </wp:inline>
+        </w:drawing>
+      </w:r>
+    </w:p>
     <w:sectPr>
+      <w:headerReference w:type="default" r:id="rId32"/>
       <w:pgSz w:w="12240" w:h="15840"/>
       <w:pgMar w:top="1440" w:right="1440" w:bottom="1440" w:left="1440" w:header="720" w:footer="720" w:gutter="0"/>
       <w:cols w:space="720"/>
@@ -1292,6 +2850,109 @@
     </w:sectPr>
   </w:body>
 </w:document>
+</file>
+
+<file path=word/endnotes.xml><?xml version="1.0" encoding="utf-8"?>
+<w:endnotes xmlns:wpc="http://schemas.microsoft.com/office/word/2010/wordprocessingCanvas" xmlns:cx="http://schemas.microsoft.com/office/drawing/2014/chartex" xmlns:cx1="http://schemas.microsoft.com/office/drawing/2015/9/8/chartex" xmlns:cx2="http://schemas.microsoft.com/office/drawing/2015/10/21/chartex" xmlns:cx3="http://schemas.microsoft.com/office/drawing/2016/5/9/chartex" xmlns:cx4="http://schemas.microsoft.com/office/drawing/2016/5/10/chartex" xmlns:cx5="http://schemas.microsoft.com/office/drawing/2016/5/11/chartex" xmlns:cx6="http://schemas.microsoft.com/office/drawing/2016/5/12/chartex" xmlns:cx7="http://schemas.microsoft.com/office/drawing/2016/5/13/chartex" xmlns:cx8="http://schemas.microsoft.com/office/drawing/2016/5/14/chartex" xmlns:mc="http://schemas.openxmlformats.org/markup-compatibility/2006" xmlns:aink="http://schemas.microsoft.com/office/drawing/2016/ink" xmlns:am3d="http://schemas.microsoft.com/office/drawing/2017/model3d" xmlns:o="urn:schemas-microsoft-com:office:office" xmlns:oel="http://schemas.microsoft.com/office/2019/extlst" xmlns:r="http://schemas.openxmlformats.org/officeDocument/2006/relationships" xmlns:m="http://schemas.openxmlformats.org/officeDocument/2006/math" xmlns:v="urn:schemas-microsoft-com:vml" xmlns:wp14="http://schemas.microsoft.com/office/word/2010/wordprocessingDrawing" xmlns:wp="http://schemas.openxmlformats.org/drawingml/2006/wordprocessingDrawing" xmlns:w10="urn:schemas-microsoft-com:office:word" xmlns:w="http://schemas.openxmlformats.org/wordprocessingml/2006/main" xmlns:w14="http://schemas.microsoft.com/office/word/2010/wordml" xmlns:w15="http://schemas.microsoft.com/office/word/2012/wordml" xmlns:w16cex="http://schemas.microsoft.com/office/word/2018/wordml/cex" xmlns:w16cid="http://schemas.microsoft.com/office/word/2016/wordml/cid" xmlns:w16="http://schemas.microsoft.com/office/word/2018/wordml" xmlns:w16du="http://schemas.microsoft.com/office/word/2023/wordml/word16du" xmlns:w16sdtdh="http://schemas.microsoft.com/office/word/2020/wordml/sdtdatahash" xmlns:w16sdtfl="http://schemas.microsoft.com/office/word/2024/wordml/sdtformatlock" xmlns:w16se="http://schemas.microsoft.com/office/word/2015/wordml/symex" xmlns:wpg="http://schemas.microsoft.com/office/word/2010/wordprocessingGroup" xmlns:wpi="http://schemas.microsoft.com/office/word/2010/wordprocessingInk" xmlns:wne="http://schemas.microsoft.com/office/word/2006/wordml" xmlns:wps="http://schemas.microsoft.com/office/word/2010/wordprocessingShape" mc:Ignorable="w14 w15 w16se w16cid w16 w16cex w16sdtdh w16sdtfl w16du wp14">
+  <w:endnote w:type="separator" w:id="-1">
+    <w:p>
+      <w:pPr>
+        <w:spacing w:after="0" w:line="240" w:lineRule="auto"/>
+      </w:pPr>
+      <w:r>
+        <w:separator/>
+      </w:r>
+    </w:p>
+  </w:endnote>
+  <w:endnote w:type="continuationSeparator" w:id="0">
+    <w:p>
+      <w:pPr>
+        <w:spacing w:after="0" w:line="240" w:lineRule="auto"/>
+      </w:pPr>
+      <w:r>
+        <w:continuationSeparator/>
+      </w:r>
+    </w:p>
+  </w:endnote>
+</w:endnotes>
+</file>
+
+<file path=word/footnotes.xml><?xml version="1.0" encoding="utf-8"?>
+<w:footnotes xmlns:wpc="http://schemas.microsoft.com/office/word/2010/wordprocessingCanvas" xmlns:cx="http://schemas.microsoft.com/office/drawing/2014/chartex" xmlns:cx1="http://schemas.microsoft.com/office/drawing/2015/9/8/chartex" xmlns:cx2="http://schemas.microsoft.com/office/drawing/2015/10/21/chartex" xmlns:cx3="http://schemas.microsoft.com/office/drawing/2016/5/9/chartex" xmlns:cx4="http://schemas.microsoft.com/office/drawing/2016/5/10/chartex" xmlns:cx5="http://schemas.microsoft.com/office/drawing/2016/5/11/chartex" xmlns:cx6="http://schemas.microsoft.com/office/drawing/2016/5/12/chartex" xmlns:cx7="http://schemas.microsoft.com/office/drawing/2016/5/13/chartex" xmlns:cx8="http://schemas.microsoft.com/office/drawing/2016/5/14/chartex" xmlns:mc="http://schemas.openxmlformats.org/markup-compatibility/2006" xmlns:aink="http://schemas.microsoft.com/office/drawing/2016/ink" xmlns:am3d="http://schemas.microsoft.com/office/drawing/2017/model3d" xmlns:o="urn:schemas-microsoft-com:office:office" xmlns:oel="http://schemas.microsoft.com/office/2019/extlst" xmlns:r="http://schemas.openxmlformats.org/officeDocument/2006/relationships" xmlns:m="http://schemas.openxmlformats.org/officeDocument/2006/math" xmlns:v="urn:schemas-microsoft-com:vml" xmlns:wp14="http://schemas.microsoft.com/office/word/2010/wordprocessingDrawing" xmlns:wp="http://schemas.openxmlformats.org/drawingml/2006/wordprocessingDrawing" xmlns:w10="urn:schemas-microsoft-com:office:word" xmlns:w="http://schemas.openxmlformats.org/wordprocessingml/2006/main" xmlns:w14="http://schemas.microsoft.com/office/word/2010/wordml" xmlns:w15="http://schemas.microsoft.com/office/word/2012/wordml" xmlns:w16cex="http://schemas.microsoft.com/office/word/2018/wordml/cex" xmlns:w16cid="http://schemas.microsoft.com/office/word/2016/wordml/cid" xmlns:w16="http://schemas.microsoft.com/office/word/2018/wordml" xmlns:w16du="http://schemas.microsoft.com/office/word/2023/wordml/word16du" xmlns:w16sdtdh="http://schemas.microsoft.com/office/word/2020/wordml/sdtdatahash" xmlns:w16sdtfl="http://schemas.microsoft.com/office/word/2024/wordml/sdtformatlock" xmlns:w16se="http://schemas.microsoft.com/office/word/2015/wordml/symex" xmlns:wpg="http://schemas.microsoft.com/office/word/2010/wordprocessingGroup" xmlns:wpi="http://schemas.microsoft.com/office/word/2010/wordprocessingInk" xmlns:wne="http://schemas.microsoft.com/office/word/2006/wordml" xmlns:wps="http://schemas.microsoft.com/office/word/2010/wordprocessingShape" mc:Ignorable="w14 w15 w16se w16cid w16 w16cex w16sdtdh w16sdtfl w16du wp14">
+  <w:footnote w:type="separator" w:id="-1">
+    <w:p>
+      <w:pPr>
+        <w:spacing w:after="0" w:line="240" w:lineRule="auto"/>
+      </w:pPr>
+      <w:r>
+        <w:separator/>
+      </w:r>
+    </w:p>
+  </w:footnote>
+  <w:footnote w:type="continuationSeparator" w:id="0">
+    <w:p>
+      <w:pPr>
+        <w:spacing w:after="0" w:line="240" w:lineRule="auto"/>
+      </w:pPr>
+      <w:r>
+        <w:continuationSeparator/>
+      </w:r>
+    </w:p>
+  </w:footnote>
+</w:footnotes>
+</file>
+
+<file path=word/header1.xml><?xml version="1.0" encoding="utf-8"?>
+<w:hdr xmlns:wpc="http://schemas.microsoft.com/office/word/2010/wordprocessingCanvas" xmlns:cx="http://schemas.microsoft.com/office/drawing/2014/chartex" xmlns:cx1="http://schemas.microsoft.com/office/drawing/2015/9/8/chartex" xmlns:cx2="http://schemas.microsoft.com/office/drawing/2015/10/21/chartex" xmlns:cx3="http://schemas.microsoft.com/office/drawing/2016/5/9/chartex" xmlns:cx4="http://schemas.microsoft.com/office/drawing/2016/5/10/chartex" xmlns:cx5="http://schemas.microsoft.com/office/drawing/2016/5/11/chartex" xmlns:cx6="http://schemas.microsoft.com/office/drawing/2016/5/12/chartex" xmlns:cx7="http://schemas.microsoft.com/office/drawing/2016/5/13/chartex" xmlns:cx8="http://schemas.microsoft.com/office/drawing/2016/5/14/chartex" xmlns:mc="http://schemas.openxmlformats.org/markup-compatibility/2006" xmlns:aink="http://schemas.microsoft.com/office/drawing/2016/ink" xmlns:am3d="http://schemas.microsoft.com/office/drawing/2017/model3d" xmlns:o="urn:schemas-microsoft-com:office:office" xmlns:oel="http://schemas.microsoft.com/office/2019/extlst" xmlns:r="http://schemas.openxmlformats.org/officeDocument/2006/relationships" xmlns:m="http://schemas.openxmlformats.org/officeDocument/2006/math" xmlns:v="urn:schemas-microsoft-com:vml" xmlns:wp14="http://schemas.microsoft.com/office/word/2010/wordprocessingDrawing" xmlns:wp="http://schemas.openxmlformats.org/drawingml/2006/wordprocessingDrawing" xmlns:w10="urn:schemas-microsoft-com:office:word" xmlns:w="http://schemas.openxmlformats.org/wordprocessingml/2006/main" xmlns:w14="http://schemas.microsoft.com/office/word/2010/wordml" xmlns:w15="http://schemas.microsoft.com/office/word/2012/wordml" xmlns:w16cex="http://schemas.microsoft.com/office/word/2018/wordml/cex" xmlns:w16cid="http://schemas.microsoft.com/office/word/2016/wordml/cid" xmlns:w16="http://schemas.microsoft.com/office/word/2018/wordml" xmlns:w16du="http://schemas.microsoft.com/office/word/2023/wordml/word16du" xmlns:w16sdtdh="http://schemas.microsoft.com/office/word/2020/wordml/sdtdatahash" xmlns:w16sdtfl="http://schemas.microsoft.com/office/word/2024/wordml/sdtformatlock" xmlns:w16se="http://schemas.microsoft.com/office/word/2015/wordml/symex" xmlns:wpg="http://schemas.microsoft.com/office/word/2010/wordprocessingGroup" xmlns:wpi="http://schemas.microsoft.com/office/word/2010/wordprocessingInk" xmlns:wne="http://schemas.microsoft.com/office/word/2006/wordml" xmlns:wps="http://schemas.microsoft.com/office/word/2010/wordprocessingShape" mc:Ignorable="w14 w15 w16se w16cid w16 w16cex w16sdtdh w16sdtfl w16du wp14">
+  <w:sdt>
+    <w:sdtPr>
+      <w:id w:val="-705716892"/>
+      <w:docPartObj>
+        <w:docPartGallery w:val="Page Numbers (Top of Page)"/>
+        <w:docPartUnique/>
+      </w:docPartObj>
+    </w:sdtPr>
+    <w:sdtEndPr>
+      <w:rPr>
+        <w:noProof/>
+      </w:rPr>
+    </w:sdtEndPr>
+    <w:sdtContent>
+      <w:p>
+        <w:pPr>
+          <w:pStyle w:val="Header"/>
+          <w:jc w:val="right"/>
+        </w:pPr>
+        <w:r>
+          <w:fldChar w:fldCharType="begin"/>
+        </w:r>
+        <w:r>
+          <w:instrText xml:space="preserve"> PAGE   \* MERGEFORMAT </w:instrText>
+        </w:r>
+        <w:r>
+          <w:fldChar w:fldCharType="separate"/>
+        </w:r>
+        <w:r>
+          <w:rPr>
+            <w:noProof/>
+          </w:rPr>
+          <w:t>2</w:t>
+        </w:r>
+        <w:r>
+          <w:rPr>
+            <w:noProof/>
+          </w:rPr>
+          <w:fldChar w:fldCharType="end"/>
+        </w:r>
+      </w:p>
+    </w:sdtContent>
+  </w:sdt>
+  <w:p>
+    <w:pPr>
+      <w:pStyle w:val="Header"/>
+    </w:pPr>
+  </w:p>
+</w:hdr>
 </file>
 
 <file path=word/numbering.xml><?xml version="1.0" encoding="utf-8"?>
@@ -2975,7 +4636,6 @@
     <w:basedOn w:val="Heading1"/>
     <w:next w:val="Normal"/>
     <w:uiPriority w:val="39"/>
-    <w:semiHidden/>
     <w:unhideWhenUsed/>
     <w:qFormat/>
     <w:rsid w:val="00F6446E"/>
@@ -3270,6 +4930,73 @@
       <w:color w:val="2F5496" w:themeColor="accent1" w:themeShade="BF"/>
       <w:sz w:val="28"/>
       <w:szCs w:val="28"/>
+    </w:rPr>
+  </w:style>
+  <w:style w:type="paragraph" w:styleId="Header">
+    <w:name w:val="header"/>
+    <w:basedOn w:val="Normal"/>
+    <w:link w:val="HeaderChar"/>
+    <w:uiPriority w:val="99"/>
+    <w:unhideWhenUsed/>
+    <w:rsid w:val="00C111E6"/>
+    <w:pPr>
+      <w:tabs>
+        <w:tab w:val="center" w:pos="4680"/>
+        <w:tab w:val="right" w:pos="9360"/>
+      </w:tabs>
+      <w:spacing w:after="0" w:line="240" w:lineRule="auto"/>
+    </w:pPr>
+  </w:style>
+  <w:style w:type="character" w:customStyle="1" w:styleId="HeaderChar">
+    <w:name w:val="Header Char"/>
+    <w:basedOn w:val="DefaultParagraphFont"/>
+    <w:link w:val="Header"/>
+    <w:uiPriority w:val="99"/>
+    <w:rsid w:val="00C111E6"/>
+  </w:style>
+  <w:style w:type="paragraph" w:styleId="Footer">
+    <w:name w:val="footer"/>
+    <w:basedOn w:val="Normal"/>
+    <w:link w:val="FooterChar"/>
+    <w:uiPriority w:val="99"/>
+    <w:unhideWhenUsed/>
+    <w:rsid w:val="00C111E6"/>
+    <w:pPr>
+      <w:tabs>
+        <w:tab w:val="center" w:pos="4680"/>
+        <w:tab w:val="right" w:pos="9360"/>
+      </w:tabs>
+      <w:spacing w:after="0" w:line="240" w:lineRule="auto"/>
+    </w:pPr>
+  </w:style>
+  <w:style w:type="character" w:customStyle="1" w:styleId="FooterChar">
+    <w:name w:val="Footer Char"/>
+    <w:basedOn w:val="DefaultParagraphFont"/>
+    <w:link w:val="Footer"/>
+    <w:uiPriority w:val="99"/>
+    <w:rsid w:val="00C111E6"/>
+  </w:style>
+  <w:style w:type="paragraph" w:styleId="TOC1">
+    <w:name w:val="toc 1"/>
+    <w:basedOn w:val="Normal"/>
+    <w:next w:val="Normal"/>
+    <w:autoRedefine/>
+    <w:uiPriority w:val="39"/>
+    <w:unhideWhenUsed/>
+    <w:rsid w:val="00C111E6"/>
+    <w:pPr>
+      <w:spacing w:after="100"/>
+    </w:pPr>
+  </w:style>
+  <w:style w:type="character" w:styleId="Hyperlink">
+    <w:name w:val="Hyperlink"/>
+    <w:basedOn w:val="DefaultParagraphFont"/>
+    <w:uiPriority w:val="99"/>
+    <w:unhideWhenUsed/>
+    <w:rsid w:val="00C111E6"/>
+    <w:rPr>
+      <w:color w:val="0563C1" w:themeColor="hyperlink"/>
+      <w:u w:val="single"/>
     </w:rPr>
   </w:style>
 </w:styles>
@@ -3615,4 +5342,16 @@
     </a:ext>
   </a:extLst>
 </a:theme>
+</file>
+
+<file path=customXml/item1.xml><?xml version="1.0" encoding="utf-8"?>
+<b:Sources xmlns:b="http://schemas.openxmlformats.org/officeDocument/2006/bibliography" xmlns="http://schemas.openxmlformats.org/officeDocument/2006/bibliography" SelectedStyle="\APASixthEditionOfficeOnline.xsl" StyleName="APA" Version="6"/>
+</file>
+
+<file path=customXml/itemProps1.xml><?xml version="1.0" encoding="utf-8"?>
+<ds:datastoreItem xmlns:ds="http://schemas.openxmlformats.org/officeDocument/2006/customXml" ds:itemID="{A24F3CA8-5FF2-4DB8-8766-2644E621DAE6}">
+  <ds:schemaRefs>
+    <ds:schemaRef ds:uri="http://schemas.openxmlformats.org/officeDocument/2006/bibliography"/>
+  </ds:schemaRefs>
+</ds:datastoreItem>
 </file>
</xml_diff>

<commit_message>
Writing an Article for March 17th 2025
</commit_message>
<xml_diff>
--- a/Articles/2025/1-Blender-Continued/2-Edit-Mode/1-The-Menus/1-The-Tools-Menu/4-The-Loop-Cut-Tool/The Loop Cut Tool.docx
+++ b/Articles/2025/1-Blender-Continued/2-Edit-Mode/1-The-Menus/1-The-Tools-Menu/4-The-Loop-Cut-Tool/The Loop Cut Tool.docx
@@ -12,6 +12,12 @@
     </w:p>
     <w:sdt>
       <w:sdtPr>
+        <w:rPr>
+          <w:rFonts w:asciiTheme="minorHAnsi" w:eastAsiaTheme="minorHAnsi" w:hAnsiTheme="minorHAnsi" w:cstheme="minorBidi"/>
+          <w:color w:val="auto"/>
+          <w:sz w:val="22"/>
+          <w:szCs w:val="22"/>
+        </w:rPr>
         <w:id w:val="308215972"/>
         <w:docPartObj>
           <w:docPartGallery w:val="Table of Contents"/>
@@ -20,13 +26,9 @@
       </w:sdtPr>
       <w:sdtEndPr>
         <w:rPr>
-          <w:rFonts w:asciiTheme="minorHAnsi" w:eastAsiaTheme="minorHAnsi" w:hAnsiTheme="minorHAnsi" w:cstheme="minorBidi"/>
           <w:b/>
           <w:bCs/>
           <w:noProof/>
-          <w:color w:val="auto"/>
-          <w:sz w:val="22"/>
-          <w:szCs w:val="22"/>
         </w:rPr>
       </w:sdtEndPr>
       <w:sdtContent>
@@ -45,7 +47,10 @@
               <w:tab w:val="right" w:leader="dot" w:pos="9350"/>
             </w:tabs>
             <w:rPr>
+              <w:rFonts w:eastAsiaTheme="minorEastAsia"/>
               <w:noProof/>
+              <w:sz w:val="24"/>
+              <w:szCs w:val="24"/>
             </w:rPr>
           </w:pPr>
           <w:r>
@@ -57,7 +62,7 @@
           <w:r>
             <w:fldChar w:fldCharType="separate"/>
           </w:r>
-          <w:hyperlink w:anchor="_Toc187324485" w:history="1">
+          <w:hyperlink w:anchor="_Toc187402651" w:history="1">
             <w:r>
               <w:rPr>
                 <w:rStyle w:val="Hyperlink"/>
@@ -84,7 +89,7 @@
                 <w:noProof/>
                 <w:webHidden/>
               </w:rPr>
-              <w:instrText xml:space="preserve"> PAGEREF _Toc187324485 \h </w:instrText>
+              <w:instrText xml:space="preserve"> PAGEREF _Toc187402651 \h </w:instrText>
             </w:r>
             <w:r>
               <w:rPr>
@@ -104,7 +109,7 @@
                 <w:noProof/>
                 <w:webHidden/>
               </w:rPr>
-              <w:t>1</w:t>
+              <w:t>2</w:t>
             </w:r>
             <w:r>
               <w:rPr>
@@ -122,10 +127,13 @@
               <w:tab w:val="right" w:leader="dot" w:pos="9350"/>
             </w:tabs>
             <w:rPr>
+              <w:rFonts w:eastAsiaTheme="minorEastAsia"/>
               <w:noProof/>
+              <w:sz w:val="24"/>
+              <w:szCs w:val="24"/>
             </w:rPr>
           </w:pPr>
-          <w:hyperlink w:anchor="_Toc187324486" w:history="1">
+          <w:hyperlink w:anchor="_Toc187402652" w:history="1">
             <w:r>
               <w:rPr>
                 <w:rStyle w:val="Hyperlink"/>
@@ -152,7 +160,7 @@
                 <w:noProof/>
                 <w:webHidden/>
               </w:rPr>
-              <w:instrText xml:space="preserve"> PAGEREF _Toc187324486 \h </w:instrText>
+              <w:instrText xml:space="preserve"> PAGEREF _Toc187402652 \h </w:instrText>
             </w:r>
             <w:r>
               <w:rPr>
@@ -172,7 +180,7 @@
                 <w:noProof/>
                 <w:webHidden/>
               </w:rPr>
-              <w:t>1</w:t>
+              <w:t>2</w:t>
             </w:r>
             <w:r>
               <w:rPr>
@@ -190,10 +198,13 @@
               <w:tab w:val="right" w:leader="dot" w:pos="9350"/>
             </w:tabs>
             <w:rPr>
+              <w:rFonts w:eastAsiaTheme="minorEastAsia"/>
               <w:noProof/>
+              <w:sz w:val="24"/>
+              <w:szCs w:val="24"/>
             </w:rPr>
           </w:pPr>
-          <w:hyperlink w:anchor="_Toc187324487" w:history="1">
+          <w:hyperlink w:anchor="_Toc187402653" w:history="1">
             <w:r>
               <w:rPr>
                 <w:rStyle w:val="Hyperlink"/>
@@ -220,7 +231,7 @@
                 <w:noProof/>
                 <w:webHidden/>
               </w:rPr>
-              <w:instrText xml:space="preserve"> PAGEREF _Toc187324487 \h </w:instrText>
+              <w:instrText xml:space="preserve"> PAGEREF _Toc187402653 \h </w:instrText>
             </w:r>
             <w:r>
               <w:rPr>
@@ -258,16 +269,19 @@
               <w:tab w:val="right" w:leader="dot" w:pos="9350"/>
             </w:tabs>
             <w:rPr>
+              <w:rFonts w:eastAsiaTheme="minorEastAsia"/>
               <w:noProof/>
+              <w:sz w:val="24"/>
+              <w:szCs w:val="24"/>
             </w:rPr>
           </w:pPr>
-          <w:hyperlink w:anchor="_Toc187324488" w:history="1">
+          <w:hyperlink w:anchor="_Toc187402654" w:history="1">
             <w:r>
               <w:rPr>
                 <w:rStyle w:val="Hyperlink"/>
                 <w:noProof/>
               </w:rPr>
-              <w:t>How to Use the Loop Cut Tool</w:t>
+              <w:t>How to Use the Loop Cut Tool Button</w:t>
             </w:r>
             <w:r>
               <w:rPr>
@@ -288,7 +302,7 @@
                 <w:noProof/>
                 <w:webHidden/>
               </w:rPr>
-              <w:instrText xml:space="preserve"> PAGEREF _Toc187324488 \h </w:instrText>
+              <w:instrText xml:space="preserve"> PAGEREF _Toc187402654 \h </w:instrText>
             </w:r>
             <w:r>
               <w:rPr>
@@ -308,7 +322,7 @@
                 <w:noProof/>
                 <w:webHidden/>
               </w:rPr>
-              <w:t>2</w:t>
+              <w:t>3</w:t>
             </w:r>
             <w:r>
               <w:rPr>
@@ -326,10 +340,13 @@
               <w:tab w:val="right" w:leader="dot" w:pos="9350"/>
             </w:tabs>
             <w:rPr>
+              <w:rFonts w:eastAsiaTheme="minorEastAsia"/>
               <w:noProof/>
+              <w:sz w:val="24"/>
+              <w:szCs w:val="24"/>
             </w:rPr>
           </w:pPr>
-          <w:hyperlink w:anchor="_Toc187324489" w:history="1">
+          <w:hyperlink w:anchor="_Toc187402655" w:history="1">
             <w:r>
               <w:rPr>
                 <w:rStyle w:val="Hyperlink"/>
@@ -356,7 +373,7 @@
                 <w:noProof/>
                 <w:webHidden/>
               </w:rPr>
-              <w:instrText xml:space="preserve"> PAGEREF _Toc187324489 \h </w:instrText>
+              <w:instrText xml:space="preserve"> PAGEREF _Toc187402655 \h </w:instrText>
             </w:r>
             <w:r>
               <w:rPr>
@@ -376,7 +393,7 @@
                 <w:noProof/>
                 <w:webHidden/>
               </w:rPr>
-              <w:t>2</w:t>
+              <w:t>4</w:t>
             </w:r>
             <w:r>
               <w:rPr>
@@ -394,10 +411,13 @@
               <w:tab w:val="right" w:leader="dot" w:pos="9350"/>
             </w:tabs>
             <w:rPr>
+              <w:rFonts w:eastAsiaTheme="minorEastAsia"/>
               <w:noProof/>
+              <w:sz w:val="24"/>
+              <w:szCs w:val="24"/>
             </w:rPr>
           </w:pPr>
-          <w:hyperlink w:anchor="_Toc187324490" w:history="1">
+          <w:hyperlink w:anchor="_Toc187402656" w:history="1">
             <w:r>
               <w:rPr>
                 <w:rStyle w:val="Hyperlink"/>
@@ -424,7 +444,7 @@
                 <w:noProof/>
                 <w:webHidden/>
               </w:rPr>
-              <w:instrText xml:space="preserve"> PAGEREF _Toc187324490 \h </w:instrText>
+              <w:instrText xml:space="preserve"> PAGEREF _Toc187402656 \h </w:instrText>
             </w:r>
             <w:r>
               <w:rPr>
@@ -444,7 +464,7 @@
                 <w:noProof/>
                 <w:webHidden/>
               </w:rPr>
-              <w:t>3</w:t>
+              <w:t>5</w:t>
             </w:r>
             <w:r>
               <w:rPr>
@@ -462,10 +482,13 @@
               <w:tab w:val="right" w:leader="dot" w:pos="9350"/>
             </w:tabs>
             <w:rPr>
+              <w:rFonts w:eastAsiaTheme="minorEastAsia"/>
               <w:noProof/>
+              <w:sz w:val="24"/>
+              <w:szCs w:val="24"/>
             </w:rPr>
           </w:pPr>
-          <w:hyperlink w:anchor="_Toc187324491" w:history="1">
+          <w:hyperlink w:anchor="_Toc187402657" w:history="1">
             <w:r>
               <w:rPr>
                 <w:rStyle w:val="Hyperlink"/>
@@ -492,7 +515,7 @@
                 <w:noProof/>
                 <w:webHidden/>
               </w:rPr>
-              <w:instrText xml:space="preserve"> PAGEREF _Toc187324491 \h </w:instrText>
+              <w:instrText xml:space="preserve"> PAGEREF _Toc187402657 \h </w:instrText>
             </w:r>
             <w:r>
               <w:rPr>
@@ -512,7 +535,7 @@
                 <w:noProof/>
                 <w:webHidden/>
               </w:rPr>
-              <w:t>4</w:t>
+              <w:t>6</w:t>
             </w:r>
             <w:r>
               <w:rPr>
@@ -530,10 +553,13 @@
               <w:tab w:val="right" w:leader="dot" w:pos="9350"/>
             </w:tabs>
             <w:rPr>
+              <w:rFonts w:eastAsiaTheme="minorEastAsia"/>
               <w:noProof/>
+              <w:sz w:val="24"/>
+              <w:szCs w:val="24"/>
             </w:rPr>
           </w:pPr>
-          <w:hyperlink w:anchor="_Toc187324492" w:history="1">
+          <w:hyperlink w:anchor="_Toc187402658" w:history="1">
             <w:r>
               <w:rPr>
                 <w:rStyle w:val="Hyperlink"/>
@@ -560,7 +586,7 @@
                 <w:noProof/>
                 <w:webHidden/>
               </w:rPr>
-              <w:instrText xml:space="preserve"> PAGEREF _Toc187324492 \h </w:instrText>
+              <w:instrText xml:space="preserve"> PAGEREF _Toc187402658 \h </w:instrText>
             </w:r>
             <w:r>
               <w:rPr>
@@ -580,7 +606,7 @@
                 <w:noProof/>
                 <w:webHidden/>
               </w:rPr>
-              <w:t>5</w:t>
+              <w:t>7</w:t>
             </w:r>
             <w:r>
               <w:rPr>
@@ -598,10 +624,13 @@
               <w:tab w:val="right" w:leader="dot" w:pos="9350"/>
             </w:tabs>
             <w:rPr>
+              <w:rFonts w:eastAsiaTheme="minorEastAsia"/>
               <w:noProof/>
+              <w:sz w:val="24"/>
+              <w:szCs w:val="24"/>
             </w:rPr>
           </w:pPr>
-          <w:hyperlink w:anchor="_Toc187324493" w:history="1">
+          <w:hyperlink w:anchor="_Toc187402659" w:history="1">
             <w:r>
               <w:rPr>
                 <w:rStyle w:val="Hyperlink"/>
@@ -628,7 +657,7 @@
                 <w:noProof/>
                 <w:webHidden/>
               </w:rPr>
-              <w:instrText xml:space="preserve"> PAGEREF _Toc187324493 \h </w:instrText>
+              <w:instrText xml:space="preserve"> PAGEREF _Toc187402659 \h </w:instrText>
             </w:r>
             <w:r>
               <w:rPr>
@@ -648,7 +677,7 @@
                 <w:noProof/>
                 <w:webHidden/>
               </w:rPr>
-              <w:t>6</w:t>
+              <w:t>8</w:t>
             </w:r>
             <w:r>
               <w:rPr>
@@ -666,16 +695,19 @@
               <w:tab w:val="right" w:leader="dot" w:pos="9350"/>
             </w:tabs>
             <w:rPr>
+              <w:rFonts w:eastAsiaTheme="minorEastAsia"/>
               <w:noProof/>
+              <w:sz w:val="24"/>
+              <w:szCs w:val="24"/>
             </w:rPr>
           </w:pPr>
-          <w:hyperlink w:anchor="_Toc187324494" w:history="1">
+          <w:hyperlink w:anchor="_Toc187402660" w:history="1">
             <w:r>
               <w:rPr>
                 <w:rStyle w:val="Hyperlink"/>
                 <w:noProof/>
               </w:rPr>
-              <w:t>The Even Check Box</w:t>
+              <w:t>Using the Hot Key of Ctrl-R to Create Edge Loop</w:t>
             </w:r>
             <w:r>
               <w:rPr>
@@ -696,7 +728,7 @@
                 <w:noProof/>
                 <w:webHidden/>
               </w:rPr>
-              <w:instrText xml:space="preserve"> PAGEREF _Toc187324494 \h </w:instrText>
+              <w:instrText xml:space="preserve"> PAGEREF _Toc187402660 \h </w:instrText>
             </w:r>
             <w:r>
               <w:rPr>
@@ -716,7 +748,7 @@
                 <w:noProof/>
                 <w:webHidden/>
               </w:rPr>
-              <w:t>9</w:t>
+              <w:t>11</w:t>
             </w:r>
             <w:r>
               <w:rPr>
@@ -734,16 +766,19 @@
               <w:tab w:val="right" w:leader="dot" w:pos="9350"/>
             </w:tabs>
             <w:rPr>
+              <w:rFonts w:eastAsiaTheme="minorEastAsia"/>
               <w:noProof/>
+              <w:sz w:val="24"/>
+              <w:szCs w:val="24"/>
             </w:rPr>
           </w:pPr>
-          <w:hyperlink w:anchor="_Toc187324495" w:history="1">
+          <w:hyperlink w:anchor="_Toc187402661" w:history="1">
             <w:r>
               <w:rPr>
                 <w:rStyle w:val="Hyperlink"/>
                 <w:noProof/>
               </w:rPr>
-              <w:t>Flipped Check Box Option</w:t>
+              <w:t>The Even Check Box</w:t>
             </w:r>
             <w:r>
               <w:rPr>
@@ -764,7 +799,7 @@
                 <w:noProof/>
                 <w:webHidden/>
               </w:rPr>
-              <w:instrText xml:space="preserve"> PAGEREF _Toc187324495 \h </w:instrText>
+              <w:instrText xml:space="preserve"> PAGEREF _Toc187402661 \h </w:instrText>
             </w:r>
             <w:r>
               <w:rPr>
@@ -802,15 +837,89 @@
               <w:tab w:val="right" w:leader="dot" w:pos="9350"/>
             </w:tabs>
             <w:rPr>
+              <w:rFonts w:eastAsiaTheme="minorEastAsia"/>
               <w:noProof/>
+              <w:sz w:val="24"/>
+              <w:szCs w:val="24"/>
             </w:rPr>
           </w:pPr>
-          <w:hyperlink w:anchor="_Toc187324496" w:history="1">
+          <w:hyperlink w:anchor="_Toc187402662" w:history="1">
             <w:r>
               <w:rPr>
                 <w:rStyle w:val="Hyperlink"/>
                 <w:noProof/>
               </w:rPr>
+              <w:t>Flipped Check Box Option</w:t>
+            </w:r>
+            <w:r>
+              <w:rPr>
+                <w:noProof/>
+                <w:webHidden/>
+              </w:rPr>
+              <w:tab/>
+            </w:r>
+            <w:r>
+              <w:rPr>
+                <w:noProof/>
+                <w:webHidden/>
+              </w:rPr>
+              <w:fldChar w:fldCharType="begin"/>
+            </w:r>
+            <w:r>
+              <w:rPr>
+                <w:noProof/>
+                <w:webHidden/>
+              </w:rPr>
+              <w:instrText xml:space="preserve"> PAGEREF _Toc187402662 \h </w:instrText>
+            </w:r>
+            <w:r>
+              <w:rPr>
+                <w:noProof/>
+                <w:webHidden/>
+              </w:rPr>
+            </w:r>
+            <w:r>
+              <w:rPr>
+                <w:noProof/>
+                <w:webHidden/>
+              </w:rPr>
+              <w:fldChar w:fldCharType="separate"/>
+            </w:r>
+            <w:r>
+              <w:rPr>
+                <w:noProof/>
+                <w:webHidden/>
+              </w:rPr>
+              <w:t>14</w:t>
+            </w:r>
+            <w:r>
+              <w:rPr>
+                <w:noProof/>
+                <w:webHidden/>
+              </w:rPr>
+              <w:fldChar w:fldCharType="end"/>
+            </w:r>
+          </w:hyperlink>
+        </w:p>
+        <w:p>
+          <w:pPr>
+            <w:pStyle w:val="TOC1"/>
+            <w:tabs>
+              <w:tab w:val="right" w:leader="dot" w:pos="9350"/>
+            </w:tabs>
+            <w:rPr>
+              <w:rFonts w:eastAsiaTheme="minorEastAsia"/>
+              <w:noProof/>
+              <w:sz w:val="24"/>
+              <w:szCs w:val="24"/>
+            </w:rPr>
+          </w:pPr>
+          <w:hyperlink w:anchor="_Toc187402663" w:history="1">
+            <w:r>
+              <w:rPr>
+                <w:rStyle w:val="Hyperlink"/>
+                <w:noProof/>
+              </w:rPr>
               <w:t>Off Set Edge Loop cut Tool</w:t>
             </w:r>
             <w:r>
@@ -832,7 +941,7 @@
                 <w:noProof/>
                 <w:webHidden/>
               </w:rPr>
-              <w:instrText xml:space="preserve"> PAGEREF _Toc187324496 \h </w:instrText>
+              <w:instrText xml:space="preserve"> PAGEREF _Toc187402663 \h </w:instrText>
             </w:r>
             <w:r>
               <w:rPr>
@@ -852,7 +961,7 @@
                 <w:noProof/>
                 <w:webHidden/>
               </w:rPr>
-              <w:t>12</w:t>
+              <w:t>14</w:t>
             </w:r>
             <w:r>
               <w:rPr>
@@ -935,8 +1044,9 @@
       <w:pPr>
         <w:pStyle w:val="Heading1"/>
       </w:pPr>
-      <w:bookmarkStart w:id="0" w:name="_Toc187324485"/>
-      <w:r>
+      <w:bookmarkStart w:id="0" w:name="_Toc187402651"/>
+      <w:r>
+        <w:lastRenderedPageBreak/>
         <w:t>The Loop Cut Button</w:t>
       </w:r>
       <w:bookmarkEnd w:id="0"/>
@@ -985,7 +1095,6 @@
         <w:rPr>
           <w:noProof/>
         </w:rPr>
-        <w:lastRenderedPageBreak/>
         <w:drawing>
           <wp:inline distT="0" distB="0" distL="0" distR="0" wp14:anchorId="6B213AAD" wp14:editId="74D4EAF7">
             <wp:extent cx="3839111" cy="1162212"/>
@@ -1027,7 +1136,7 @@
       <w:pPr>
         <w:pStyle w:val="Heading1"/>
       </w:pPr>
-      <w:bookmarkStart w:id="1" w:name="_Toc187324486"/>
+      <w:bookmarkStart w:id="1" w:name="_Toc187402652"/>
       <w:r>
         <w:t>The Difference between Sub Divide and Loop Cut</w:t>
       </w:r>
@@ -1035,25 +1144,64 @@
     </w:p>
     <w:p>
       <w:r>
-        <w:t>Ok, so some people might be asking, “Why would I need a loop cut? Why wouldn’t I just use the sub divide right click option in Edit mode and call it a day?”</w:t>
-      </w:r>
-    </w:p>
-    <w:p>
-      <w:r>
-        <w:t xml:space="preserve">The loop cut tool allows you to customize your cuts more </w:t>
+        <w:t>Yes,</w:t>
+      </w:r>
+      <w:r>
+        <w:t xml:space="preserve"> some people might be asking, “Why would I need a loop cut? Why wouldn’t I just use the sub divide</w:t>
+      </w:r>
+      <w:r>
+        <w:t>, with the</w:t>
+      </w:r>
+      <w:r>
+        <w:t xml:space="preserve"> right click option</w:t>
+      </w:r>
+      <w:r>
+        <w:t>,</w:t>
+      </w:r>
+      <w:r>
+        <w:t xml:space="preserve"> in Edit mode</w:t>
+      </w:r>
+      <w:r>
+        <w:t>,</w:t>
+      </w:r>
+      <w:r>
+        <w:t xml:space="preserve"> and call it a day?”</w:t>
+      </w:r>
+    </w:p>
+    <w:p>
+      <w:r>
+        <w:t xml:space="preserve">The </w:t>
+      </w:r>
+      <w:r>
+        <w:t xml:space="preserve">reason for using the </w:t>
+      </w:r>
+      <w:r>
+        <w:t>loop cut tool</w:t>
+      </w:r>
+      <w:r>
+        <w:t>, is because it</w:t>
+      </w:r>
+      <w:r>
+        <w:t xml:space="preserve"> allows you to customize your cuts more </w:t>
       </w:r>
       <w:r>
         <w:t>precisely</w:t>
       </w:r>
       <w:r>
-        <w:t xml:space="preserve"> to where you actually want them to fall, whereas the Subdivide option will simply slice everything up into uniform pieces. So, it just depends on what you need done, and what will work best for your own needs.</w:t>
+        <w:t xml:space="preserve"> to where you actually want them to fall, whereas the Subdivide option will simply slice everything up into uniform pieces. So, it just depends on what you need done, and what will work best for your own</w:t>
+      </w:r>
+      <w:r>
+        <w:t xml:space="preserve"> 3D modeling</w:t>
+      </w:r>
+      <w:r>
+        <w:t xml:space="preserve"> needs.</w:t>
       </w:r>
     </w:p>
     <w:p>
       <w:pPr>
         <w:pStyle w:val="Heading1"/>
       </w:pPr>
-      <w:bookmarkStart w:id="2" w:name="_Toc187324487"/>
+      <w:bookmarkStart w:id="2" w:name="_Toc187402653"/>
       <w:r>
         <w:t>Loop cut Button Verses the Hot Key</w:t>
       </w:r>
@@ -1100,12 +1248,104 @@
         <w:t xml:space="preserve"> the cut. They both will act a bit differently when trying to fine tune things after wards though. </w:t>
       </w:r>
     </w:p>
+    <w:p/>
+    <w:p>
+      <w:r>
+        <w:lastRenderedPageBreak/>
+        <w:drawing>
+          <wp:inline distT="0" distB="0" distL="0" distR="0" wp14:anchorId="7EBD19A3" wp14:editId="378D9081">
+            <wp:extent cx="4991797" cy="3010320"/>
+            <wp:effectExtent l="0" t="0" r="0" b="0"/>
+            <wp:docPr id="302633586" name="Picture 1"/>
+            <wp:cNvGraphicFramePr>
+              <a:graphicFrameLocks xmlns:a="http://schemas.openxmlformats.org/drawingml/2006/main" noChangeAspect="1"/>
+            </wp:cNvGraphicFramePr>
+            <a:graphic xmlns:a="http://schemas.openxmlformats.org/drawingml/2006/main">
+              <a:graphicData uri="http://schemas.openxmlformats.org/drawingml/2006/picture">
+                <pic:pic xmlns:pic="http://schemas.openxmlformats.org/drawingml/2006/picture">
+                  <pic:nvPicPr>
+                    <pic:cNvPr id="302633586" name=""/>
+                    <pic:cNvPicPr/>
+                  </pic:nvPicPr>
+                  <pic:blipFill>
+                    <a:blip r:embed="rId10"/>
+                    <a:stretch>
+                      <a:fillRect/>
+                    </a:stretch>
+                  </pic:blipFill>
+                  <pic:spPr>
+                    <a:xfrm>
+                      <a:off x="0" y="0"/>
+                      <a:ext cx="4991797" cy="3010320"/>
+                    </a:xfrm>
+                    <a:prstGeom prst="rect">
+                      <a:avLst/>
+                    </a:prstGeom>
+                  </pic:spPr>
+                </pic:pic>
+              </a:graphicData>
+            </a:graphic>
+          </wp:inline>
+        </w:drawing>
+      </w:r>
+    </w:p>
     <w:p>
       <w:r>
         <w:t xml:space="preserve">With the tool box button, you will rely on the Last operation dialog box that will show up at the bottom of the screen before you click off of the </w:t>
       </w:r>
       <w:r>
-        <w:t>object, signally to Blender that you have completed the operation and you are done with the tool.</w:t>
+        <w:t>object</w:t>
+      </w:r>
+      <w:r>
+        <w:t xml:space="preserve">. Clicking off of the object will make this dialog box at the bottom of the screen disappear, </w:t>
+      </w:r>
+      <w:r>
+        <w:t>signally to Blender that you have completed the operation</w:t>
+      </w:r>
+      <w:r>
+        <w:t>,</w:t>
+      </w:r>
+      <w:r>
+        <w:t xml:space="preserve"> and you are done with the tool.</w:t>
+      </w:r>
+    </w:p>
+    <w:p>
+      <w:r>
+        <w:drawing>
+          <wp:inline distT="0" distB="0" distL="0" distR="0" wp14:anchorId="1AF9593F" wp14:editId="6AE1869F">
+            <wp:extent cx="3486637" cy="1600423"/>
+            <wp:effectExtent l="0" t="0" r="0" b="0"/>
+            <wp:docPr id="887942086" name="Picture 1"/>
+            <wp:cNvGraphicFramePr>
+              <a:graphicFrameLocks xmlns:a="http://schemas.openxmlformats.org/drawingml/2006/main" noChangeAspect="1"/>
+            </wp:cNvGraphicFramePr>
+            <a:graphic xmlns:a="http://schemas.openxmlformats.org/drawingml/2006/main">
+              <a:graphicData uri="http://schemas.openxmlformats.org/drawingml/2006/picture">
+                <pic:pic xmlns:pic="http://schemas.openxmlformats.org/drawingml/2006/picture">
+                  <pic:nvPicPr>
+                    <pic:cNvPr id="887942086" name=""/>
+                    <pic:cNvPicPr/>
+                  </pic:nvPicPr>
+                  <pic:blipFill>
+                    <a:blip r:embed="rId11"/>
+                    <a:stretch>
+                      <a:fillRect/>
+                    </a:stretch>
+                  </pic:blipFill>
+                  <pic:spPr>
+                    <a:xfrm>
+                      <a:off x="0" y="0"/>
+                      <a:ext cx="3486637" cy="1600423"/>
+                    </a:xfrm>
+                    <a:prstGeom prst="rect">
+                      <a:avLst/>
+                    </a:prstGeom>
+                  </pic:spPr>
+                </pic:pic>
+              </a:graphicData>
+            </a:graphic>
+          </wp:inline>
+        </w:drawing>
       </w:r>
     </w:p>
     <w:p>
@@ -1120,7 +1360,13 @@
         <w:t>ctrl-r</w:t>
       </w:r>
       <w:r>
-        <w:t xml:space="preserve">, you can use the </w:t>
+        <w:t xml:space="preserve">, you </w:t>
+      </w:r>
+      <w:r>
+        <w:t xml:space="preserve">click one time after creating the edge loop. This will put you into editing mode for this cut and you </w:t>
+      </w:r>
+      <w:r>
+        <w:t xml:space="preserve">can use the </w:t>
       </w:r>
       <w:r>
         <w:rPr>
@@ -1140,30 +1386,58 @@
         <w:t>left mouse button</w:t>
       </w:r>
       <w:r>
-        <w:t xml:space="preserve"> to move the loop cuts up or down across the face of the object. So, don’t get confused with these differences when uses the two different methods to perform this task.</w:t>
+        <w:t xml:space="preserve"> to </w:t>
+      </w:r>
+      <w:r>
+        <w:t>slide</w:t>
+      </w:r>
+      <w:r>
+        <w:t xml:space="preserve"> the loop cuts up or down across the face of the object. So, don’t get confused with these differences when uses the two different methods</w:t>
+      </w:r>
+      <w:r>
+        <w:t xml:space="preserve"> (tool box button and the hotkey)</w:t>
+      </w:r>
+      <w:r>
+        <w:t xml:space="preserve"> to perform this task.</w:t>
       </w:r>
     </w:p>
     <w:p>
       <w:pPr>
         <w:pStyle w:val="Heading1"/>
       </w:pPr>
-      <w:bookmarkStart w:id="3" w:name="_Toc187324488"/>
+      <w:bookmarkStart w:id="3" w:name="_Toc187402654"/>
       <w:r>
         <w:t>How to Use the Loop Cut Tool</w:t>
       </w:r>
+      <w:r>
+        <w:t xml:space="preserve"> Button</w:t>
+      </w:r>
       <w:bookmarkEnd w:id="3"/>
     </w:p>
     <w:p>
       <w:r>
-        <w:t>As you already know, you can start this tool by either the tool button or the hot key. But what do I do after that?</w:t>
+        <w:t xml:space="preserve">As you already know, you can start this tool by either the tool </w:t>
+      </w:r>
+      <w:r>
+        <w:t xml:space="preserve">box </w:t>
+      </w:r>
+      <w:r>
+        <w:t>button</w:t>
+      </w:r>
+      <w:r>
+        <w:t>,</w:t>
+      </w:r>
+      <w:r>
+        <w:t xml:space="preserve"> or the hot key. But what do I do after that?</w:t>
       </w:r>
     </w:p>
     <w:p>
       <w:pPr>
         <w:pStyle w:val="Heading1"/>
       </w:pPr>
-      <w:bookmarkStart w:id="4" w:name="_Toc187324489"/>
-      <w:r>
+      <w:bookmarkStart w:id="4" w:name="_Toc187402655"/>
+      <w:r>
+        <w:lastRenderedPageBreak/>
         <w:t>Using the Loop Cut Tool from the Tool box</w:t>
       </w:r>
       <w:bookmarkEnd w:id="4"/>
@@ -1195,7 +1469,7 @@
                     <pic:cNvPicPr/>
                   </pic:nvPicPr>
                   <pic:blipFill>
-                    <a:blip r:embed="rId10"/>
+                    <a:blip r:embed="rId12"/>
                     <a:stretch>
                       <a:fillRect/>
                     </a:stretch>
@@ -1218,17 +1492,13 @@
     </w:p>
     <w:p>
       <w:r>
-        <w:t xml:space="preserve"> Just find the direction that you want the loop to go in, and then just </w:t>
-      </w:r>
-      <w:r>
-        <w:rPr>
-          <w:rStyle w:val="BlueBoldenChar"/>
-          <w:rFonts w:eastAsiaTheme="minorHAnsi"/>
-        </w:rPr>
-        <w:t>click once</w:t>
-      </w:r>
-      <w:r>
-        <w:t xml:space="preserve">, you will notice the </w:t>
+        <w:t xml:space="preserve"> Just find the direction that you want the loop to go in</w:t>
+      </w:r>
+      <w:r>
+        <w:t>. Then</w:t>
+      </w:r>
+      <w:r>
+        <w:t xml:space="preserve"> you will notice the </w:t>
       </w:r>
       <w:r>
         <w:rPr>
@@ -1262,7 +1532,7 @@
                     <pic:cNvPicPr/>
                   </pic:nvPicPr>
                   <pic:blipFill>
-                    <a:blip r:embed="rId11"/>
+                    <a:blip r:embed="rId13"/>
                     <a:stretch>
                       <a:fillRect/>
                     </a:stretch>
@@ -1290,7 +1560,71 @@
     </w:p>
     <w:p>
       <w:r>
-        <w:t>You can change the number of cuts from here. You can also adjust the smoothness, change how the loop cuts will behave by changing the Fall off, and The Factor will slide the loop cut along the face of the object.</w:t>
+        <w:t xml:space="preserve">You can change the </w:t>
+      </w:r>
+      <w:r>
+        <w:rPr>
+          <w:rStyle w:val="BlueBoldenChar"/>
+          <w:rFonts w:eastAsiaTheme="minorHAnsi"/>
+        </w:rPr>
+        <w:t>number of cuts</w:t>
+      </w:r>
+      <w:r>
+        <w:t xml:space="preserve"> from here. You can also adjust the </w:t>
+      </w:r>
+      <w:r>
+        <w:rPr>
+          <w:rStyle w:val="BlueBoldenChar"/>
+          <w:rFonts w:eastAsiaTheme="minorHAnsi"/>
+        </w:rPr>
+        <w:t>smoothness</w:t>
+      </w:r>
+      <w:r>
+        <w:t>, change how the loop cuts will behave</w:t>
+      </w:r>
+      <w:r>
+        <w:t xml:space="preserve"> (</w:t>
+      </w:r>
+      <w:r>
+        <w:rPr>
+          <w:rStyle w:val="BlueBoldenChar"/>
+          <w:rFonts w:eastAsiaTheme="minorHAnsi"/>
+        </w:rPr>
+        <w:t>falloff</w:t>
+      </w:r>
+      <w:r>
+        <w:t>)</w:t>
+      </w:r>
+      <w:r>
+        <w:t xml:space="preserve">, </w:t>
+      </w:r>
+      <w:r>
+        <w:t>or</w:t>
+      </w:r>
+      <w:r>
+        <w:t xml:space="preserve"> </w:t>
+      </w:r>
+      <w:r>
+        <w:t>use the</w:t>
+      </w:r>
+      <w:r>
+        <w:t xml:space="preserve"> </w:t>
+      </w:r>
+      <w:r>
+        <w:rPr>
+          <w:rStyle w:val="BlueBoldenChar"/>
+          <w:rFonts w:eastAsiaTheme="minorHAnsi"/>
+        </w:rPr>
+        <w:t>Factor</w:t>
+      </w:r>
+      <w:r>
+        <w:t xml:space="preserve"> </w:t>
+      </w:r>
+      <w:r>
+        <w:t>slider to move the</w:t>
+      </w:r>
+      <w:r>
+        <w:t xml:space="preserve"> loop cut along the face of the object.</w:t>
       </w:r>
     </w:p>
     <w:p>
@@ -1315,7 +1649,7 @@
                     <pic:cNvPicPr/>
                   </pic:nvPicPr>
                   <pic:blipFill>
-                    <a:blip r:embed="rId12"/>
+                    <a:blip r:embed="rId14"/>
                     <a:stretch>
                       <a:fillRect/>
                     </a:stretch>
@@ -1340,7 +1674,7 @@
       <w:pPr>
         <w:pStyle w:val="Heading1"/>
       </w:pPr>
-      <w:bookmarkStart w:id="5" w:name="_Toc187324490"/>
+      <w:bookmarkStart w:id="5" w:name="_Toc187402656"/>
       <w:r>
         <w:t>Number of Cuts Option</w:t>
       </w:r>
@@ -1372,7 +1706,7 @@
                     <pic:cNvPicPr/>
                   </pic:nvPicPr>
                   <pic:blipFill>
-                    <a:blip r:embed="rId13"/>
+                    <a:blip r:embed="rId15"/>
                     <a:stretch>
                       <a:fillRect/>
                     </a:stretch>
@@ -1397,7 +1731,7 @@
       <w:pPr>
         <w:pStyle w:val="Heading1"/>
       </w:pPr>
-      <w:bookmarkStart w:id="6" w:name="_Toc187324491"/>
+      <w:bookmarkStart w:id="6" w:name="_Toc187402657"/>
       <w:r>
         <w:lastRenderedPageBreak/>
         <w:t>Factor Option</w:t>
@@ -1417,6 +1751,9 @@
       </w:r>
       <w:r>
         <w:t>option, you will see the loop cuts move</w:t>
+      </w:r>
+      <w:r>
+        <w:t xml:space="preserve"> down or up along the faces of the object</w:t>
       </w:r>
       <w:r>
         <w:t>.</w:t>
@@ -1443,7 +1780,7 @@
                     <pic:cNvPicPr/>
                   </pic:nvPicPr>
                   <pic:blipFill>
-                    <a:blip r:embed="rId14"/>
+                    <a:blip r:embed="rId16"/>
                     <a:stretch>
                       <a:fillRect/>
                     </a:stretch>
@@ -1490,7 +1827,7 @@
                     <pic:cNvPicPr/>
                   </pic:nvPicPr>
                   <pic:blipFill>
-                    <a:blip r:embed="rId15"/>
+                    <a:blip r:embed="rId17"/>
                     <a:stretch>
                       <a:fillRect/>
                     </a:stretch>
@@ -1515,7 +1852,7 @@
       <w:pPr>
         <w:pStyle w:val="Heading1"/>
       </w:pPr>
-      <w:bookmarkStart w:id="7" w:name="_Toc187324492"/>
+      <w:bookmarkStart w:id="7" w:name="_Toc187402658"/>
       <w:r>
         <w:lastRenderedPageBreak/>
         <w:t>Smoothness Option</w:t>
@@ -1668,7 +2005,7 @@
                     <pic:cNvPicPr/>
                   </pic:nvPicPr>
                   <pic:blipFill>
-                    <a:blip r:embed="rId16"/>
+                    <a:blip r:embed="rId18"/>
                     <a:stretch>
                       <a:fillRect/>
                     </a:stretch>
@@ -1716,7 +2053,7 @@
                     <pic:cNvPicPr/>
                   </pic:nvPicPr>
                   <pic:blipFill>
-                    <a:blip r:embed="rId17"/>
+                    <a:blip r:embed="rId19"/>
                     <a:stretch>
                       <a:fillRect/>
                     </a:stretch>
@@ -1742,7 +2079,7 @@
       <w:pPr>
         <w:pStyle w:val="Heading1"/>
       </w:pPr>
-      <w:bookmarkStart w:id="8" w:name="_Toc187324493"/>
+      <w:bookmarkStart w:id="8" w:name="_Toc187402659"/>
       <w:r>
         <w:t>Falloff</w:t>
       </w:r>
@@ -1766,7 +2103,13 @@
         <w:t>Falloff</w:t>
       </w:r>
       <w:r>
-        <w:t xml:space="preserve"> is an Inverse Square, but if you use the </w:t>
+        <w:t xml:space="preserve"> is </w:t>
+      </w:r>
+      <w:r>
+        <w:t xml:space="preserve">set to be </w:t>
+      </w:r>
+      <w:r>
+        <w:t xml:space="preserve">an Inverse Square, but if you use the </w:t>
       </w:r>
       <w:r>
         <w:rPr>
@@ -2030,7 +2373,7 @@
                     <pic:cNvPicPr/>
                   </pic:nvPicPr>
                   <pic:blipFill rotWithShape="1">
-                    <a:blip r:embed="rId18"/>
+                    <a:blip r:embed="rId20"/>
                     <a:srcRect t="46241"/>
                     <a:stretch/>
                   </pic:blipFill>
@@ -2099,7 +2442,7 @@
                     <pic:cNvPicPr/>
                   </pic:nvPicPr>
                   <pic:blipFill>
-                    <a:blip r:embed="rId19"/>
+                    <a:blip r:embed="rId21"/>
                     <a:stretch>
                       <a:fillRect/>
                     </a:stretch>
@@ -2160,7 +2503,7 @@
                     <pic:cNvPicPr/>
                   </pic:nvPicPr>
                   <pic:blipFill>
-                    <a:blip r:embed="rId20"/>
+                    <a:blip r:embed="rId22"/>
                     <a:stretch>
                       <a:fillRect/>
                     </a:stretch>
@@ -2203,6 +2546,7 @@
       <w:r>
         <w:rPr>
           <w:rStyle w:val="IntenseReference"/>
+          <w:noProof/>
         </w:rPr>
         <w:lastRenderedPageBreak/>
         <w:drawing>
@@ -2221,7 +2565,7 @@
                     <pic:cNvPicPr/>
                   </pic:nvPicPr>
                   <pic:blipFill>
-                    <a:blip r:embed="rId21"/>
+                    <a:blip r:embed="rId23"/>
                     <a:stretch>
                       <a:fillRect/>
                     </a:stretch>
@@ -2271,6 +2615,7 @@
       <w:r>
         <w:rPr>
           <w:rStyle w:val="IntenseReference"/>
+          <w:noProof/>
         </w:rPr>
         <w:drawing>
           <wp:inline distT="0" distB="0" distL="0" distR="0" wp14:anchorId="5AD4EE39" wp14:editId="35C3D959">
@@ -2288,7 +2633,7 @@
                     <pic:cNvPicPr/>
                   </pic:nvPicPr>
                   <pic:blipFill>
-                    <a:blip r:embed="rId22"/>
+                    <a:blip r:embed="rId24"/>
                     <a:stretch>
                       <a:fillRect/>
                     </a:stretch>
@@ -2338,6 +2683,7 @@
       <w:r>
         <w:rPr>
           <w:rStyle w:val="IntenseReference"/>
+          <w:noProof/>
         </w:rPr>
         <w:lastRenderedPageBreak/>
         <w:drawing>
@@ -2356,7 +2702,7 @@
                     <pic:cNvPicPr/>
                   </pic:nvPicPr>
                   <pic:blipFill>
-                    <a:blip r:embed="rId23"/>
+                    <a:blip r:embed="rId25"/>
                     <a:stretch>
                       <a:fillRect/>
                     </a:stretch>
@@ -2379,42 +2725,154 @@
     </w:p>
     <w:p>
       <w:pPr>
+        <w:rPr>
+          <w:rStyle w:val="IntenseReference"/>
+        </w:rPr>
+      </w:pPr>
+    </w:p>
+    <w:p>
+      <w:pPr>
         <w:pStyle w:val="Heading1"/>
       </w:pPr>
-      <w:bookmarkStart w:id="9" w:name="_Toc187324494"/>
-      <w:r>
-        <w:t>The Even Check Box</w:t>
+      <w:bookmarkStart w:id="9" w:name="_Toc187402660"/>
+      <w:r>
+        <w:t>Using the Hot Key of Ctrl-R to Create Edge Loop</w:t>
       </w:r>
       <w:bookmarkEnd w:id="9"/>
     </w:p>
     <w:p>
       <w:r>
-        <w:t xml:space="preserve">Another interesting aspect of this Loop Cut and Slide dialog box is the check box where it says </w:t>
+        <w:t>You can also use</w:t>
+      </w:r>
+      <w:r>
+        <w:t xml:space="preserve"> </w:t>
       </w:r>
       <w:r>
         <w:rPr>
           <w:rStyle w:val="BlueBoldenChar"/>
           <w:rFonts w:eastAsiaTheme="minorHAnsi"/>
         </w:rPr>
-        <w:t>Even</w:t>
-      </w:r>
-      <w:r>
-        <w:t xml:space="preserve">. The thing is on a regular cube you would never see the effects of this box, because the shape of this object causes all the loop cuts to be even. </w:t>
-      </w:r>
-    </w:p>
-    <w:p>
-      <w:r>
-        <w:t xml:space="preserve">So, we would need to do something like bevel one side of this cube to see how this </w:t>
+        <w:t>ctrl-r</w:t>
+      </w:r>
+      <w:r>
+        <w:t xml:space="preserve"> to create a loop cut</w:t>
+      </w:r>
+      <w:r>
+        <w:t>.</w:t>
+      </w:r>
+      <w:r>
+        <w:t xml:space="preserve"> </w:t>
       </w:r>
       <w:r>
         <w:rPr>
           <w:rStyle w:val="BlueBoldenChar"/>
           <w:rFonts w:eastAsiaTheme="minorHAnsi"/>
         </w:rPr>
+        <w:t>C</w:t>
+      </w:r>
+      <w:r>
+        <w:rPr>
+          <w:rStyle w:val="BlueBoldenChar"/>
+          <w:rFonts w:eastAsiaTheme="minorHAnsi"/>
+        </w:rPr>
+        <w:t>lick once</w:t>
+      </w:r>
+      <w:r>
+        <w:t xml:space="preserve"> to enter slide mode.  The </w:t>
+      </w:r>
+      <w:r>
+        <w:rPr>
+          <w:rStyle w:val="BlueBoldenChar"/>
+          <w:rFonts w:eastAsiaTheme="minorHAnsi"/>
+        </w:rPr>
+        <w:t>left mouse button</w:t>
+      </w:r>
+      <w:r>
+        <w:t xml:space="preserve"> will control the </w:t>
+      </w:r>
+      <w:r>
+        <w:rPr>
+          <w:rStyle w:val="BlueBoldenChar"/>
+          <w:rFonts w:eastAsiaTheme="minorHAnsi"/>
+        </w:rPr>
+        <w:t>slide of the loop cuts</w:t>
+      </w:r>
+      <w:r>
+        <w:t xml:space="preserve">, and now you can use the middle mouse wheel to increase the number of cuts. </w:t>
+      </w:r>
+    </w:p>
+    <w:p>
+      <w:r>
+        <w:rPr>
+          <w:rStyle w:val="redItalicChar"/>
+        </w:rPr>
+        <w:t>Note</w:t>
+      </w:r>
+      <w:r>
+        <w:t xml:space="preserve">- The middle mouse wheel will not work if you use the </w:t>
+      </w:r>
+      <w:r>
+        <w:rPr>
+          <w:rStyle w:val="BlueBoldenChar"/>
+          <w:rFonts w:eastAsiaTheme="minorHAnsi"/>
+        </w:rPr>
+        <w:t>tool box button</w:t>
+      </w:r>
+      <w:r>
+        <w:t xml:space="preserve"> to create your loops. This only works with the hot key. If you try to use it while using the tool box button, it will only zoom the object in and out. As this is the hot key for zooming, if you are not in the Loop cut hot key. </w:t>
+      </w:r>
+    </w:p>
+    <w:p>
+      <w:pPr>
+        <w:rPr>
+          <w:rStyle w:val="IntenseReference"/>
+        </w:rPr>
+      </w:pPr>
+    </w:p>
+    <w:p>
+      <w:pPr>
+        <w:pStyle w:val="Heading1"/>
+      </w:pPr>
+      <w:bookmarkStart w:id="10" w:name="_Toc187402661"/>
+      <w:r>
+        <w:t>The Even Check Box</w:t>
+      </w:r>
+      <w:bookmarkEnd w:id="10"/>
+    </w:p>
+    <w:p>
+      <w:r>
+        <w:t xml:space="preserve">Another interesting aspect of this Loop Cut and Slide dialog box is the check box where it says </w:t>
+      </w:r>
+      <w:r>
+        <w:rPr>
+          <w:rStyle w:val="BlueBoldenChar"/>
+          <w:rFonts w:eastAsiaTheme="minorHAnsi"/>
+        </w:rPr>
         <w:t>Even</w:t>
       </w:r>
       <w:r>
-        <w:t xml:space="preserve"> check box actually works. Here I took a cube pulled the top face upward with the move tool</w:t>
+        <w:t xml:space="preserve">. The thing is on </w:t>
+      </w:r>
+      <w:r>
+        <w:t>the default</w:t>
+      </w:r>
+      <w:r>
+        <w:t xml:space="preserve"> cube</w:t>
+      </w:r>
+      <w:r>
+        <w:t>, given to you by Blender,</w:t>
+      </w:r>
+      <w:r>
+        <w:t xml:space="preserve"> you would never see the effects of this </w:t>
+      </w:r>
+      <w:r>
+        <w:t xml:space="preserve">check </w:t>
+      </w:r>
+      <w:r>
+        <w:t>box, because the shape of this object causes all the loop cuts to be even</w:t>
+      </w:r>
+      <w:r>
+        <w:t xml:space="preserve"> anyways</w:t>
       </w:r>
       <w:r>
         <w:t xml:space="preserve">. </w:t>
@@ -2422,6 +2880,49 @@
     </w:p>
     <w:p>
       <w:r>
+        <w:t xml:space="preserve">So, we would need to do something like </w:t>
+      </w:r>
+      <w:r>
+        <w:t xml:space="preserve">move </w:t>
+      </w:r>
+      <w:r>
+        <w:t xml:space="preserve">one side of this cube </w:t>
+      </w:r>
+      <w:r>
+        <w:t xml:space="preserve">downward to fake the look of a bevel, </w:t>
+      </w:r>
+      <w:r>
+        <w:t xml:space="preserve">to see how this </w:t>
+      </w:r>
+      <w:r>
+        <w:rPr>
+          <w:rStyle w:val="BlueBoldenChar"/>
+          <w:rFonts w:eastAsiaTheme="minorHAnsi"/>
+        </w:rPr>
+        <w:t>Even</w:t>
+      </w:r>
+      <w:r>
+        <w:t xml:space="preserve"> check box actually works. Here I took a cube</w:t>
+      </w:r>
+      <w:r>
+        <w:t>, and started by making it taller. I just</w:t>
+      </w:r>
+      <w:r>
+        <w:t xml:space="preserve"> pulled the top face upward with the move tool</w:t>
+      </w:r>
+      <w:r>
+        <w:t xml:space="preserve"> to do this</w:t>
+      </w:r>
+      <w:r>
+        <w:t xml:space="preserve">. </w:t>
+      </w:r>
+    </w:p>
+    <w:p>
+      <w:r>
+        <w:rPr>
+          <w:noProof/>
+        </w:rPr>
+        <w:lastRenderedPageBreak/>
         <w:drawing>
           <wp:inline distT="0" distB="0" distL="0" distR="0" wp14:anchorId="069A1641" wp14:editId="7CB2C97F">
             <wp:extent cx="2571750" cy="3437126"/>
@@ -2438,7 +2939,7 @@
                     <pic:cNvPicPr/>
                   </pic:nvPicPr>
                   <pic:blipFill>
-                    <a:blip r:embed="rId24"/>
+                    <a:blip r:embed="rId26"/>
                     <a:stretch>
                       <a:fillRect/>
                     </a:stretch>
@@ -2461,12 +2962,23 @@
     </w:p>
     <w:p>
       <w:r>
-        <w:lastRenderedPageBreak/>
-        <w:t>Now take the move tool, and in edge mode we want to select that front top edge and move it down. Do not bevel this edge, as beveling will create extra geometry and this trick will not work.</w:t>
-      </w:r>
-    </w:p>
-    <w:p>
-      <w:r>
+        <w:t xml:space="preserve">Now take the move tool, and in edge mode we want to select that front top edge and move it down. </w:t>
+      </w:r>
+      <w:r>
+        <w:rPr>
+          <w:rStyle w:val="BoldRedChar"/>
+        </w:rPr>
+        <w:t>Do not bevel this edge</w:t>
+      </w:r>
+      <w:r>
+        <w:t>, as beveling will create extra geometry and this trick will not work.</w:t>
+      </w:r>
+    </w:p>
+    <w:p>
+      <w:r>
+        <w:rPr>
+          <w:noProof/>
+        </w:rPr>
         <w:drawing>
           <wp:inline distT="0" distB="0" distL="0" distR="0" wp14:anchorId="74A3F28A" wp14:editId="509C95F0">
             <wp:extent cx="4039164" cy="2953162"/>
@@ -2483,7 +2995,7 @@
                     <pic:cNvPicPr/>
                   </pic:nvPicPr>
                   <pic:blipFill>
-                    <a:blip r:embed="rId25"/>
+                    <a:blip r:embed="rId27"/>
                     <a:stretch>
                       <a:fillRect/>
                     </a:stretch>
@@ -2506,11 +3018,78 @@
     </w:p>
     <w:p>
       <w:r>
-        <w:t>Now ctrl-r to create a loop cut around it, click once to enter slide mode and slide it upward. You will see that our edge loop want to follow the edge of that top slanted edge. You will see the farther we slide the loop down the more it will try to meet the slant of the bottom edge.</w:t>
-      </w:r>
-    </w:p>
-    <w:p>
-      <w:r>
+        <w:t>S</w:t>
+      </w:r>
+      <w:r>
+        <w:t>lide</w:t>
+      </w:r>
+      <w:r>
+        <w:t xml:space="preserve"> your mouse</w:t>
+      </w:r>
+      <w:r>
+        <w:t xml:space="preserve"> upward</w:t>
+      </w:r>
+      <w:r>
+        <w:t xml:space="preserve"> to move the loop cut toward the top of the box</w:t>
+      </w:r>
+      <w:r>
+        <w:t xml:space="preserve">. You will see that </w:t>
+      </w:r>
+      <w:r>
+        <w:t xml:space="preserve">the closer </w:t>
+      </w:r>
+      <w:r>
+        <w:t xml:space="preserve">our edge loop </w:t>
+      </w:r>
+      <w:r>
+        <w:t xml:space="preserve">is to the slanted edge, the more it </w:t>
+      </w:r>
+      <w:r>
+        <w:t>want</w:t>
+      </w:r>
+      <w:r>
+        <w:t>s</w:t>
+      </w:r>
+      <w:r>
+        <w:t xml:space="preserve"> to follow th</w:t>
+      </w:r>
+      <w:r>
+        <w:t xml:space="preserve">at </w:t>
+      </w:r>
+      <w:r>
+        <w:t xml:space="preserve">edge </w:t>
+      </w:r>
+      <w:r>
+        <w:t>slant</w:t>
+      </w:r>
+      <w:r>
+        <w:t xml:space="preserve">. You will </w:t>
+      </w:r>
+      <w:r>
+        <w:t xml:space="preserve">also notice that </w:t>
+      </w:r>
+      <w:r>
+        <w:t xml:space="preserve">the farther we slide the loop down the more it will try to </w:t>
+      </w:r>
+      <w:r>
+        <w:t>imitate</w:t>
+      </w:r>
+      <w:r>
+        <w:t xml:space="preserve"> the </w:t>
+      </w:r>
+      <w:r>
+        <w:t xml:space="preserve">straighter </w:t>
+      </w:r>
+      <w:r>
+        <w:t>slant of the bottom edge.</w:t>
+      </w:r>
+    </w:p>
+    <w:p>
+      <w:r>
+        <w:rPr>
+          <w:noProof/>
+        </w:rPr>
+        <w:lastRenderedPageBreak/>
         <w:drawing>
           <wp:inline distT="0" distB="0" distL="0" distR="0" wp14:anchorId="1665C25F" wp14:editId="58DE7740">
             <wp:extent cx="5182323" cy="3629532"/>
@@ -2527,7 +3106,7 @@
                     <pic:cNvPicPr/>
                   </pic:nvPicPr>
                   <pic:blipFill>
-                    <a:blip r:embed="rId26"/>
+                    <a:blip r:embed="rId28"/>
                     <a:stretch>
                       <a:fillRect/>
                     </a:stretch>
@@ -2550,19 +3129,37 @@
     </w:p>
     <w:p>
       <w:r>
-        <w:lastRenderedPageBreak/>
-        <w:t xml:space="preserve">But you may not want this to slant at all. This is where the check box of Even, comes in. If we check the Even check box while making this </w:t>
-      </w:r>
-      <w:r>
-        <w:t>loop cut.</w:t>
-      </w:r>
-    </w:p>
-    <w:p>
-      <w:r>
+        <w:t xml:space="preserve">But you may not want this to slant at all. This is where the check box of </w:t>
+      </w:r>
+      <w:r>
+        <w:rPr>
+          <w:rStyle w:val="BlueBoldenChar"/>
+          <w:rFonts w:eastAsiaTheme="minorHAnsi"/>
+        </w:rPr>
+        <w:t>Even</w:t>
+      </w:r>
+      <w:r>
+        <w:t xml:space="preserve">, comes in. If we check the Even check box while making this </w:t>
+      </w:r>
+      <w:r>
+        <w:t>loop cut</w:t>
+      </w:r>
+      <w:r>
+        <w:t>, we can then remove the slant of the edge loop all together</w:t>
+      </w:r>
+      <w:r>
+        <w:t>.</w:t>
+      </w:r>
+    </w:p>
+    <w:p>
+      <w:r>
+        <w:rPr>
+          <w:noProof/>
+        </w:rPr>
         <w:drawing>
-          <wp:inline distT="0" distB="0" distL="0" distR="0" wp14:anchorId="562C505B" wp14:editId="1C1A5AE4">
-            <wp:extent cx="5943600" cy="4792980"/>
-            <wp:effectExtent l="0" t="0" r="0" b="7620"/>
+          <wp:inline distT="0" distB="0" distL="0" distR="0" wp14:anchorId="562C505B" wp14:editId="7044AB9A">
+            <wp:extent cx="4686300" cy="3779080"/>
+            <wp:effectExtent l="0" t="0" r="0" b="0"/>
             <wp:docPr id="1389202391" name="Picture 1"/>
             <wp:cNvGraphicFramePr>
               <a:graphicFrameLocks xmlns:a="http://schemas.openxmlformats.org/drawingml/2006/main" noChangeAspect="1"/>
@@ -2575,7 +3172,7 @@
                     <pic:cNvPicPr/>
                   </pic:nvPicPr>
                   <pic:blipFill>
-                    <a:blip r:embed="rId27"/>
+                    <a:blip r:embed="rId29"/>
                     <a:stretch>
                       <a:fillRect/>
                     </a:stretch>
@@ -2583,7 +3180,7 @@
                   <pic:spPr>
                     <a:xfrm>
                       <a:off x="0" y="0"/>
-                      <a:ext cx="5943600" cy="4792980"/>
+                      <a:ext cx="4690037" cy="3782093"/>
                     </a:xfrm>
                     <a:prstGeom prst="rect">
                       <a:avLst/>
@@ -2600,11 +3197,12 @@
       <w:pPr>
         <w:pStyle w:val="Heading1"/>
       </w:pPr>
-      <w:bookmarkStart w:id="10" w:name="_Toc187324495"/>
-      <w:r>
+      <w:bookmarkStart w:id="11" w:name="_Toc187402662"/>
+      <w:r>
+        <w:lastRenderedPageBreak/>
         <w:t>Flipped Check Box Option</w:t>
       </w:r>
-      <w:bookmarkEnd w:id="10"/>
+      <w:bookmarkEnd w:id="11"/>
     </w:p>
     <w:p>
       <w:r>
@@ -2618,12 +3216,20 @@
         <w:t>Flipped</w:t>
       </w:r>
       <w:r>
-        <w:t xml:space="preserve"> check box, it will flip the edge loop. Here I just used the edge loop that was illustrated above, checked the Flipped box and it now looks like this.</w:t>
-      </w:r>
-    </w:p>
-    <w:p>
-      <w:r>
-        <w:lastRenderedPageBreak/>
+        <w:t xml:space="preserve"> check box, it will flip the edge loop. Here I just used the edge loop that was illustrated above, checked the Flipped box</w:t>
+      </w:r>
+      <w:r>
+        <w:t>,</w:t>
+      </w:r>
+      <w:r>
+        <w:t xml:space="preserve"> and it now looks like this.</w:t>
+      </w:r>
+    </w:p>
+    <w:p>
+      <w:r>
+        <w:rPr>
+          <w:noProof/>
+        </w:rPr>
         <w:drawing>
           <wp:inline distT="0" distB="0" distL="0" distR="0" wp14:anchorId="6E6CD46A" wp14:editId="601DC5F7">
             <wp:extent cx="5020376" cy="3448531"/>
@@ -2640,7 +3246,7 @@
                     <pic:cNvPicPr/>
                   </pic:nvPicPr>
                   <pic:blipFill>
-                    <a:blip r:embed="rId28"/>
+                    <a:blip r:embed="rId30"/>
                     <a:stretch>
                       <a:fillRect/>
                     </a:stretch>
@@ -2665,11 +3271,11 @@
       <w:pPr>
         <w:pStyle w:val="Heading1"/>
       </w:pPr>
-      <w:bookmarkStart w:id="11" w:name="_Toc187324496"/>
+      <w:bookmarkStart w:id="12" w:name="_Toc187402663"/>
       <w:r>
         <w:t>Off Set Edge Loop cut Tool</w:t>
       </w:r>
-      <w:bookmarkEnd w:id="11"/>
+      <w:bookmarkEnd w:id="12"/>
     </w:p>
     <w:p>
       <w:pPr>
@@ -2678,17 +3284,32 @@
         </w:rPr>
       </w:pPr>
       <w:r>
-        <w:t>This tool, might not be used as much because the same sort of thing could be done just by using the bevel tool. All this does is to create 2 new edge loops, one on each side of the existing edge loop like this.</w:t>
-      </w:r>
+        <w:t>This tool, might not be used as much because the same sort of thing could be done just by using the bevel tool. All this</w:t>
+      </w:r>
+      <w:r>
+        <w:t xml:space="preserve"> tool</w:t>
+      </w:r>
+      <w:r>
+        <w:t xml:space="preserve"> does</w:t>
+      </w:r>
+      <w:r>
+        <w:t>,</w:t>
+      </w:r>
+      <w:r>
+        <w:t xml:space="preserve"> is to create 2 new edge loops, one on each side of the existing edge loop</w:t>
+      </w:r>
+      <w:r>
+        <w:t>. You can select this tool by hitting the little arrow on the Loop Cut tool, to gain access to it, like this.</w:t>
+      </w:r>
+      <w:r>
+        <w:t xml:space="preserve"> </w:t>
+      </w:r>
+    </w:p>
+    <w:p>
       <w:r>
         <w:rPr>
           <w:noProof/>
         </w:rPr>
-        <w:t xml:space="preserve"> </w:t>
-      </w:r>
-    </w:p>
-    <w:p>
-      <w:r>
         <w:drawing>
           <wp:inline distT="0" distB="0" distL="0" distR="0" wp14:anchorId="53318796" wp14:editId="2E2B5BD0">
             <wp:extent cx="2619741" cy="1305107"/>
@@ -2705,7 +3326,7 @@
                     <pic:cNvPicPr/>
                   </pic:nvPicPr>
                   <pic:blipFill>
-                    <a:blip r:embed="rId29"/>
+                    <a:blip r:embed="rId31"/>
                     <a:stretch>
                       <a:fillRect/>
                     </a:stretch>
@@ -2733,7 +3354,13 @@
     </w:p>
     <w:p>
       <w:r>
-        <w:t xml:space="preserve">You will see, you do have the </w:t>
+        <w:t xml:space="preserve">You will see, you do have </w:t>
+      </w:r>
+      <w:r>
+        <w:t xml:space="preserve">access to </w:t>
+      </w:r>
+      <w:r>
+        <w:t xml:space="preserve">the </w:t>
       </w:r>
       <w:r>
         <w:rPr>
@@ -2743,13 +3370,29 @@
         <w:t>Offset Edge Slide dialog box</w:t>
       </w:r>
       <w:r>
-        <w:t xml:space="preserve"> jump up at the bottom and you can use the </w:t>
-      </w:r>
-      <w:r>
         <w:rPr>
           <w:rStyle w:val="BlueBoldenChar"/>
           <w:rFonts w:eastAsiaTheme="minorHAnsi"/>
         </w:rPr>
+        <w:t xml:space="preserve">.  </w:t>
+      </w:r>
+      <w:r>
+        <w:t>And you will see it</w:t>
+      </w:r>
+      <w:r>
+        <w:t xml:space="preserve"> jump up at the bottom</w:t>
+      </w:r>
+      <w:r>
+        <w:t xml:space="preserve">. Then </w:t>
+      </w:r>
+      <w:r>
+        <w:t xml:space="preserve">you can use the </w:t>
+      </w:r>
+      <w:r>
+        <w:rPr>
+          <w:rStyle w:val="BlueBoldenChar"/>
+          <w:rFonts w:eastAsiaTheme="minorHAnsi"/>
+        </w:rPr>
         <w:t>Factor</w:t>
       </w:r>
       <w:r>
@@ -2758,11 +3401,14 @@
     </w:p>
     <w:p>
       <w:r>
+        <w:rPr>
+          <w:noProof/>
+        </w:rPr>
         <w:lastRenderedPageBreak/>
         <w:drawing>
-          <wp:inline distT="0" distB="0" distL="0" distR="0" wp14:anchorId="429F6B35" wp14:editId="67E74759">
-            <wp:extent cx="5943600" cy="4439920"/>
-            <wp:effectExtent l="0" t="0" r="0" b="0"/>
+          <wp:inline distT="0" distB="0" distL="0" distR="0" wp14:anchorId="429F6B35" wp14:editId="4B68575B">
+            <wp:extent cx="5248275" cy="3920506"/>
+            <wp:effectExtent l="0" t="0" r="0" b="3810"/>
             <wp:docPr id="667733759" name="Picture 1"/>
             <wp:cNvGraphicFramePr>
               <a:graphicFrameLocks xmlns:a="http://schemas.openxmlformats.org/drawingml/2006/main" noChangeAspect="1"/>
@@ -2775,7 +3421,7 @@
                     <pic:cNvPicPr/>
                   </pic:nvPicPr>
                   <pic:blipFill>
-                    <a:blip r:embed="rId30"/>
+                    <a:blip r:embed="rId32"/>
                     <a:stretch>
                       <a:fillRect/>
                     </a:stretch>
@@ -2783,7 +3429,7 @@
                   <pic:spPr>
                     <a:xfrm>
                       <a:off x="0" y="0"/>
-                      <a:ext cx="5943600" cy="4439920"/>
+                      <a:ext cx="5252691" cy="3923805"/>
                     </a:xfrm>
                     <a:prstGeom prst="rect">
                       <a:avLst/>
@@ -2803,11 +3449,13 @@
     </w:p>
     <w:p>
       <w:r>
-        <w:lastRenderedPageBreak/>
+        <w:rPr>
+          <w:noProof/>
+        </w:rPr>
         <w:drawing>
-          <wp:inline distT="0" distB="0" distL="0" distR="0" wp14:anchorId="0E4E0E13" wp14:editId="637E9843">
-            <wp:extent cx="4848902" cy="3934374"/>
-            <wp:effectExtent l="0" t="0" r="8890" b="9525"/>
+          <wp:inline distT="0" distB="0" distL="0" distR="0" wp14:anchorId="0E4E0E13" wp14:editId="0FF3C3B1">
+            <wp:extent cx="4191000" cy="3400556"/>
+            <wp:effectExtent l="0" t="0" r="0" b="9525"/>
             <wp:docPr id="1029966534" name="Picture 1"/>
             <wp:cNvGraphicFramePr>
               <a:graphicFrameLocks xmlns:a="http://schemas.openxmlformats.org/drawingml/2006/main" noChangeAspect="1"/>
@@ -2820,7 +3468,7 @@
                     <pic:cNvPicPr/>
                   </pic:nvPicPr>
                   <pic:blipFill>
-                    <a:blip r:embed="rId31"/>
+                    <a:blip r:embed="rId33"/>
                     <a:stretch>
                       <a:fillRect/>
                     </a:stretch>
@@ -2828,7 +3476,7 @@
                   <pic:spPr>
                     <a:xfrm>
                       <a:off x="0" y="0"/>
-                      <a:ext cx="4848902" cy="3934374"/>
+                      <a:ext cx="4195056" cy="3403847"/>
                     </a:xfrm>
                     <a:prstGeom prst="rect">
                       <a:avLst/>
@@ -2841,8 +3489,15 @@
         </w:drawing>
       </w:r>
     </w:p>
+    <w:p/>
+    <w:p>
+      <w:r>
+        <w:lastRenderedPageBreak/>
+        <w:t>Well, that is just about everything that you need to know for now. The Loop cut Tool is amazing, and you will find your self using it all of the time.</w:t>
+      </w:r>
+    </w:p>
     <w:sectPr>
-      <w:headerReference w:type="default" r:id="rId32"/>
+      <w:headerReference w:type="default" r:id="rId34"/>
       <w:pgSz w:w="12240" w:h="15840"/>
       <w:pgMar w:top="1440" w:right="1440" w:bottom="1440" w:left="1440" w:header="720" w:footer="720" w:gutter="0"/>
       <w:cols w:space="720"/>

</xml_diff>